<commit_message>
Dictionaries - More Exercises
</commit_message>
<xml_diff>
--- a/20-dictionaries-more_exercise/terms.docx
+++ b/20-dictionaries-more_exercise/terms.docx
@@ -55,26 +55,22 @@
         <w:jc w:val="center"/>
       </w:pPr>
       <w:r>
-        <w:t xml:space="preserve">Submit your solutions in the SoftUni judge system at </w:t>
+        <w:t xml:space="preserve">Submit your solutions in the </w:t>
+      </w:r>
+      <w:proofErr w:type="spellStart"/>
+      <w:r>
+        <w:t>SoftUni</w:t>
+      </w:r>
+      <w:proofErr w:type="spellEnd"/>
+      <w:r>
+        <w:t xml:space="preserve"> judge system at </w:t>
       </w:r>
       <w:hyperlink r:id="rId9">
         <w:r>
           <w:rPr>
             <w:rStyle w:val="InternetLink"/>
           </w:rPr>
-          <w:t>https://judge.softuni.</w:t>
-        </w:r>
-        <w:r>
-          <w:rPr>
-            <w:rStyle w:val="InternetLink"/>
-          </w:rPr>
-          <w:t>o</w:t>
-        </w:r>
-        <w:r>
-          <w:rPr>
-            <w:rStyle w:val="InternetLink"/>
-          </w:rPr>
-          <w:t>rg/Contests/1738</w:t>
+          <w:t>https://judge.softuni.org/Contests/1738</w:t>
         </w:r>
       </w:hyperlink>
       <w:r>
@@ -132,14 +128,38 @@
         <w:t>by the points from</w:t>
       </w:r>
       <w:r>
-        <w:t xml:space="preserve"> the exams in SoftUni. Here is your final task. You will receive some lines of input in the format </w:t>
+        <w:t xml:space="preserve"> the exams in </w:t>
+      </w:r>
+      <w:proofErr w:type="spellStart"/>
+      <w:r>
+        <w:t>SoftUni</w:t>
+      </w:r>
+      <w:proofErr w:type="spellEnd"/>
+      <w:r>
+        <w:t xml:space="preserve">. Here is your final task. You will receive some lines of input in the format </w:t>
       </w:r>
       <w:r>
         <w:rPr>
           <w:rFonts w:ascii="Consolas" w:hAnsi="Consolas"/>
           <w:b/>
         </w:rPr>
-        <w:t>"{contest}:{password for contest}"</w:t>
+        <w:t>"{contest</w:t>
+      </w:r>
+      <w:proofErr w:type="gramStart"/>
+      <w:r>
+        <w:rPr>
+          <w:rFonts w:ascii="Consolas" w:hAnsi="Consolas"/>
+          <w:b/>
+        </w:rPr>
+        <w:t>}:{</w:t>
+      </w:r>
+      <w:proofErr w:type="gramEnd"/>
+      <w:r>
+        <w:rPr>
+          <w:rFonts w:ascii="Consolas" w:hAnsi="Consolas"/>
+          <w:b/>
+        </w:rPr>
+        <w:t>password for contest}"</w:t>
       </w:r>
       <w:r>
         <w:t xml:space="preserve"> until you receive </w:t>
@@ -329,13 +349,21 @@
           <w:rFonts w:ascii="Consolas" w:hAnsi="Consolas"/>
           <w:b/>
         </w:rPr>
-        <w:t>"Best candidate is {user} with total {total</w:t>
-      </w:r>
+        <w:t>"Best candidate is {user} with total {</w:t>
+      </w:r>
+      <w:proofErr w:type="spellStart"/>
       <w:r>
         <w:rPr>
           <w:rFonts w:ascii="Consolas" w:hAnsi="Consolas"/>
           <w:b/>
         </w:rPr>
+        <w:t>total</w:t>
+      </w:r>
+      <w:r>
+        <w:rPr>
+          <w:rFonts w:ascii="Consolas" w:hAnsi="Consolas"/>
+          <w:b/>
+        </w:rPr>
         <w:t>_</w:t>
       </w:r>
       <w:r>
@@ -343,7 +371,15 @@
           <w:rFonts w:ascii="Consolas" w:hAnsi="Consolas"/>
           <w:b/>
         </w:rPr>
-        <w:t>points} points."</w:t>
+        <w:t>points</w:t>
+      </w:r>
+      <w:proofErr w:type="spellEnd"/>
+      <w:r>
+        <w:rPr>
+          <w:rFonts w:ascii="Consolas" w:hAnsi="Consolas"/>
+          <w:b/>
+        </w:rPr>
+        <w:t>} points."</w:t>
       </w:r>
       <w:r>
         <w:t xml:space="preserve">. After that print </w:t>
@@ -401,7 +437,23 @@
           <w:rFonts w:ascii="Consolas" w:hAnsi="Consolas"/>
           <w:b/>
         </w:rPr>
-        <w:t>"{contest}:{password for contest}"</w:t>
+        <w:t>"{contest</w:t>
+      </w:r>
+      <w:proofErr w:type="gramStart"/>
+      <w:r>
+        <w:rPr>
+          <w:rFonts w:ascii="Consolas" w:hAnsi="Consolas"/>
+          <w:b/>
+        </w:rPr>
+        <w:t>}:{</w:t>
+      </w:r>
+      <w:proofErr w:type="gramEnd"/>
+      <w:r>
+        <w:rPr>
+          <w:rFonts w:ascii="Consolas" w:hAnsi="Consolas"/>
+          <w:b/>
+        </w:rPr>
+        <w:t>password for contest}"</w:t>
       </w:r>
       <w:r>
         <w:rPr>
@@ -624,12 +676,21 @@
           <w:lang w:val="bg-BG"/>
         </w:rPr>
       </w:pPr>
+      <w:proofErr w:type="gramStart"/>
       <w:r>
         <w:rPr>
           <w:rFonts w:ascii="Consolas" w:hAnsi="Consolas"/>
           <w:b/>
         </w:rPr>
-        <w:t>#  {contest1} -&gt; {points}</w:t>
+        <w:t>#  {</w:t>
+      </w:r>
+      <w:proofErr w:type="gramEnd"/>
+      <w:r>
+        <w:rPr>
+          <w:rFonts w:ascii="Consolas" w:hAnsi="Consolas"/>
+          <w:b/>
+        </w:rPr>
+        <w:t>contest1} -&gt; {points}</w:t>
       </w:r>
     </w:p>
     <w:p>
@@ -640,12 +701,21 @@
           <w:b/>
         </w:rPr>
       </w:pPr>
+      <w:proofErr w:type="gramStart"/>
       <w:r>
         <w:rPr>
           <w:rFonts w:ascii="Consolas" w:hAnsi="Consolas"/>
           <w:b/>
         </w:rPr>
-        <w:t xml:space="preserve">#  {contest2} -&gt; {points} </w:t>
+        <w:t>#  {</w:t>
+      </w:r>
+      <w:proofErr w:type="gramEnd"/>
+      <w:r>
+        <w:rPr>
+          <w:rFonts w:ascii="Consolas" w:hAnsi="Consolas"/>
+          <w:b/>
+        </w:rPr>
+        <w:t xml:space="preserve">contest2} -&gt; {points} </w:t>
       </w:r>
     </w:p>
     <w:p>
@@ -672,12 +742,30 @@
           <w:b/>
         </w:rPr>
       </w:pPr>
+      <w:proofErr w:type="gramStart"/>
       <w:r>
         <w:rPr>
           <w:rFonts w:ascii="Consolas" w:hAnsi="Consolas"/>
           <w:b/>
         </w:rPr>
-        <w:t>#  {contestN} -&gt; {points}</w:t>
+        <w:t>#  {</w:t>
+      </w:r>
+      <w:proofErr w:type="spellStart"/>
+      <w:proofErr w:type="gramEnd"/>
+      <w:r>
+        <w:rPr>
+          <w:rFonts w:ascii="Consolas" w:hAnsi="Consolas"/>
+          <w:b/>
+        </w:rPr>
+        <w:t>contestN</w:t>
+      </w:r>
+      <w:proofErr w:type="spellEnd"/>
+      <w:r>
+        <w:rPr>
+          <w:rFonts w:ascii="Consolas" w:hAnsi="Consolas"/>
+          <w:b/>
+        </w:rPr>
+        <w:t>} -&gt; {points}</w:t>
       </w:r>
       <w:r>
         <w:rPr>
@@ -717,11 +805,19 @@
       <w:r>
         <w:t xml:space="preserve">he strings may contain any ASCII character except from </w:t>
       </w:r>
-      <w:r>
-        <w:rPr>
-          <w:b/>
-        </w:rPr>
-        <w:t>(:, =, &gt;)</w:t>
+      <w:proofErr w:type="gramStart"/>
+      <w:r>
+        <w:rPr>
+          <w:b/>
+        </w:rPr>
+        <w:t>(:,</w:t>
+      </w:r>
+      <w:proofErr w:type="gramEnd"/>
+      <w:r>
+        <w:rPr>
+          <w:b/>
+        </w:rPr>
+        <w:t xml:space="preserve"> =, &gt;)</w:t>
       </w:r>
       <w:r>
         <w:rPr>
@@ -878,8 +974,19 @@
                 <w:rFonts w:cstheme="minorHAnsi"/>
                 <w:b w:val="0"/>
               </w:rPr>
-              <w:t>Part One Interview:success</w:t>
-            </w:r>
+              <w:t xml:space="preserve">Part One </w:t>
+            </w:r>
+            <w:proofErr w:type="spellStart"/>
+            <w:proofErr w:type="gramStart"/>
+            <w:r>
+              <w:rPr>
+                <w:rFonts w:cstheme="minorHAnsi"/>
+                <w:b w:val="0"/>
+              </w:rPr>
+              <w:t>Interview:success</w:t>
+            </w:r>
+            <w:proofErr w:type="spellEnd"/>
+            <w:proofErr w:type="gramEnd"/>
           </w:p>
           <w:p>
             <w:pPr>
@@ -910,7 +1017,16 @@
                 <w:rFonts w:cstheme="minorHAnsi"/>
                 <w:b w:val="0"/>
               </w:rPr>
-              <w:t xml:space="preserve"> Fundamentals:</w:t>
+              <w:t xml:space="preserve"> </w:t>
+            </w:r>
+            <w:proofErr w:type="spellStart"/>
+            <w:proofErr w:type="gramStart"/>
+            <w:r>
+              <w:rPr>
+                <w:rFonts w:cstheme="minorHAnsi"/>
+                <w:b w:val="0"/>
+              </w:rPr>
+              <w:t>Fundamentals:</w:t>
             </w:r>
             <w:r>
               <w:rPr>
@@ -919,6 +1035,8 @@
               </w:rPr>
               <w:t>fundExam</w:t>
             </w:r>
+            <w:proofErr w:type="spellEnd"/>
+            <w:proofErr w:type="gramEnd"/>
           </w:p>
           <w:p>
             <w:pPr>
@@ -935,8 +1053,19 @@
                 <w:rFonts w:cstheme="minorHAnsi"/>
                 <w:b w:val="0"/>
               </w:rPr>
-              <w:t>C# Fundamentals:fundPass</w:t>
-            </w:r>
+              <w:t xml:space="preserve">C# </w:t>
+            </w:r>
+            <w:proofErr w:type="spellStart"/>
+            <w:proofErr w:type="gramStart"/>
+            <w:r>
+              <w:rPr>
+                <w:rFonts w:cstheme="minorHAnsi"/>
+                <w:b w:val="0"/>
+              </w:rPr>
+              <w:t>Fundamentals:fundPass</w:t>
+            </w:r>
+            <w:proofErr w:type="spellEnd"/>
+            <w:proofErr w:type="gramEnd"/>
           </w:p>
           <w:p>
             <w:pPr>
@@ -948,6 +1077,8 @@
                 <w:lang w:val="bg-BG"/>
               </w:rPr>
             </w:pPr>
+            <w:proofErr w:type="spellStart"/>
+            <w:proofErr w:type="gramStart"/>
             <w:r>
               <w:rPr>
                 <w:rFonts w:cstheme="minorHAnsi"/>
@@ -955,6 +1086,8 @@
               </w:rPr>
               <w:t>Algorithms:fun</w:t>
             </w:r>
+            <w:proofErr w:type="spellEnd"/>
+            <w:proofErr w:type="gramEnd"/>
           </w:p>
           <w:p>
             <w:pPr>
@@ -991,7 +1124,33 @@
                 <w:b w:val="0"/>
                 <w:color w:val="00B050"/>
               </w:rPr>
-              <w:t>C# Fundamentals=&gt;fundPass=&gt;Tanya=&gt;350</w:t>
+              <w:t>C# Fundamentals=&gt;</w:t>
+            </w:r>
+            <w:proofErr w:type="spellStart"/>
+            <w:r>
+              <w:rPr>
+                <w:rFonts w:cstheme="minorHAnsi"/>
+                <w:b w:val="0"/>
+                <w:color w:val="00B050"/>
+              </w:rPr>
+              <w:t>fundPa</w:t>
+            </w:r>
+            <w:proofErr w:type="spellEnd"/>
+            <w:r>
+              <w:rPr>
+                <w:rFonts w:cstheme="minorHAnsi"/>
+                <w:b w:val="0"/>
+                <w:color w:val="00B050"/>
+              </w:rPr>
+              <w:t>=</w:t>
+            </w:r>
+            <w:r>
+              <w:rPr>
+                <w:rFonts w:cstheme="minorHAnsi"/>
+                <w:b w:val="0"/>
+                <w:color w:val="00B050"/>
+              </w:rPr>
+              <w:t>ss=&gt;Tanya=&gt;350</w:t>
             </w:r>
           </w:p>
           <w:p>
@@ -1053,6 +1212,7 @@
               </w:rPr>
               <w:t>Java Basics Exam=&gt;</w:t>
             </w:r>
+            <w:proofErr w:type="spellStart"/>
             <w:r>
               <w:rPr>
                 <w:rFonts w:cstheme="minorHAnsi"/>
@@ -1061,6 +1221,7 @@
               </w:rPr>
               <w:t>wrong_pass</w:t>
             </w:r>
+            <w:proofErr w:type="spellEnd"/>
             <w:r>
               <w:rPr>
                 <w:rFonts w:cstheme="minorHAnsi"/>
@@ -1157,7 +1318,25 @@
                 <w:b w:val="0"/>
                 <w:color w:val="00B050"/>
               </w:rPr>
-              <w:t>C# Fundamentals=&gt;fundPass=&gt;Tanya=&gt;250</w:t>
+              <w:t>C# Fundamentals=&gt;</w:t>
+            </w:r>
+            <w:proofErr w:type="spellStart"/>
+            <w:r>
+              <w:rPr>
+                <w:rFonts w:cstheme="minorHAnsi"/>
+                <w:b w:val="0"/>
+                <w:color w:val="00B050"/>
+              </w:rPr>
+              <w:t>fundPass</w:t>
+            </w:r>
+            <w:proofErr w:type="spellEnd"/>
+            <w:r>
+              <w:rPr>
+                <w:rFonts w:cstheme="minorHAnsi"/>
+                <w:b w:val="0"/>
+                <w:color w:val="00B050"/>
+              </w:rPr>
+              <w:t>=&gt;Tanya=&gt;250</w:t>
             </w:r>
           </w:p>
           <w:p>
@@ -1177,7 +1356,25 @@
                 <w:b w:val="0"/>
                 <w:color w:val="00B050"/>
               </w:rPr>
-              <w:t>C# Fundamentals=&gt;fundPass=&gt;Nikola=&gt;200</w:t>
+              <w:t>C# Fundamentals=&gt;</w:t>
+            </w:r>
+            <w:proofErr w:type="spellStart"/>
+            <w:r>
+              <w:rPr>
+                <w:rFonts w:cstheme="minorHAnsi"/>
+                <w:b w:val="0"/>
+                <w:color w:val="00B050"/>
+              </w:rPr>
+              <w:t>fundPass</w:t>
+            </w:r>
+            <w:proofErr w:type="spellEnd"/>
+            <w:r>
+              <w:rPr>
+                <w:rFonts w:cstheme="minorHAnsi"/>
+                <w:b w:val="0"/>
+                <w:color w:val="00B050"/>
+              </w:rPr>
+              <w:t>=&gt;Nikola=&gt;200</w:t>
             </w:r>
           </w:p>
           <w:p>
@@ -1214,6 +1411,7 @@
               </w:rPr>
               <w:t xml:space="preserve"> Fundamentals=&gt;</w:t>
             </w:r>
+            <w:proofErr w:type="spellStart"/>
             <w:r>
               <w:rPr>
                 <w:rFonts w:cstheme="minorHAnsi"/>
@@ -1222,6 +1420,7 @@
               </w:rPr>
               <w:t>fundExam</w:t>
             </w:r>
+            <w:proofErr w:type="spellEnd"/>
             <w:r>
               <w:rPr>
                 <w:rFonts w:cstheme="minorHAnsi"/>
@@ -1472,8 +1671,19 @@
                 <w:rFonts w:cstheme="minorHAnsi"/>
                 <w:b w:val="0"/>
               </w:rPr>
-              <w:t>Java Advanced:funpass</w:t>
-            </w:r>
+              <w:t xml:space="preserve">Java </w:t>
+            </w:r>
+            <w:proofErr w:type="spellStart"/>
+            <w:proofErr w:type="gramStart"/>
+            <w:r>
+              <w:rPr>
+                <w:rFonts w:cstheme="minorHAnsi"/>
+                <w:b w:val="0"/>
+              </w:rPr>
+              <w:t>Advanced:funpass</w:t>
+            </w:r>
+            <w:proofErr w:type="spellEnd"/>
+            <w:proofErr w:type="gramEnd"/>
           </w:p>
           <w:p>
             <w:pPr>
@@ -1490,8 +1700,19 @@
                 <w:rFonts w:cstheme="minorHAnsi"/>
                 <w:b w:val="0"/>
               </w:rPr>
-              <w:t>Part Two Interview:success</w:t>
-            </w:r>
+              <w:t xml:space="preserve">Part Two </w:t>
+            </w:r>
+            <w:proofErr w:type="spellStart"/>
+            <w:proofErr w:type="gramStart"/>
+            <w:r>
+              <w:rPr>
+                <w:rFonts w:cstheme="minorHAnsi"/>
+                <w:b w:val="0"/>
+              </w:rPr>
+              <w:t>Interview:success</w:t>
+            </w:r>
+            <w:proofErr w:type="spellEnd"/>
+            <w:proofErr w:type="gramEnd"/>
           </w:p>
           <w:p>
             <w:pPr>
@@ -1508,8 +1729,19 @@
                 <w:rFonts w:cstheme="minorHAnsi"/>
                 <w:b w:val="0"/>
               </w:rPr>
-              <w:t>Math Concept:asdasd</w:t>
-            </w:r>
+              <w:t xml:space="preserve">Math </w:t>
+            </w:r>
+            <w:proofErr w:type="spellStart"/>
+            <w:proofErr w:type="gramStart"/>
+            <w:r>
+              <w:rPr>
+                <w:rFonts w:cstheme="minorHAnsi"/>
+                <w:b w:val="0"/>
+              </w:rPr>
+              <w:t>Concept:asdasd</w:t>
+            </w:r>
+            <w:proofErr w:type="spellEnd"/>
+            <w:proofErr w:type="gramEnd"/>
           </w:p>
           <w:p>
             <w:pPr>
@@ -1526,8 +1758,19 @@
                 <w:rFonts w:cstheme="minorHAnsi"/>
                 <w:b w:val="0"/>
               </w:rPr>
-              <w:t>Java Web Basics:forrF</w:t>
-            </w:r>
+              <w:t xml:space="preserve">Java Web </w:t>
+            </w:r>
+            <w:proofErr w:type="spellStart"/>
+            <w:proofErr w:type="gramStart"/>
+            <w:r>
+              <w:rPr>
+                <w:rFonts w:cstheme="minorHAnsi"/>
+                <w:b w:val="0"/>
+              </w:rPr>
+              <w:t>Basics:forrF</w:t>
+            </w:r>
+            <w:proofErr w:type="spellEnd"/>
+            <w:proofErr w:type="gramEnd"/>
           </w:p>
           <w:p>
             <w:pPr>
@@ -1562,7 +1805,23 @@
                 <w:rFonts w:cstheme="minorHAnsi"/>
                 <w:b w:val="0"/>
               </w:rPr>
-              <w:t>Math Concept=&gt;ispass=&gt;Monika=&gt;290</w:t>
+              <w:t>Math Concept=&gt;</w:t>
+            </w:r>
+            <w:proofErr w:type="spellStart"/>
+            <w:r>
+              <w:rPr>
+                <w:rFonts w:cstheme="minorHAnsi"/>
+                <w:b w:val="0"/>
+              </w:rPr>
+              <w:t>ispass</w:t>
+            </w:r>
+            <w:proofErr w:type="spellEnd"/>
+            <w:r>
+              <w:rPr>
+                <w:rFonts w:cstheme="minorHAnsi"/>
+                <w:b w:val="0"/>
+              </w:rPr>
+              <w:t>=&gt;Monika=&gt;290</w:t>
             </w:r>
           </w:p>
           <w:p>
@@ -1580,7 +1839,23 @@
                 <w:rFonts w:cstheme="minorHAnsi"/>
                 <w:b w:val="0"/>
               </w:rPr>
-              <w:t>Java Advanced=&gt;funpass=&gt;Simona=&gt;400</w:t>
+              <w:t>Java Advanced=&gt;</w:t>
+            </w:r>
+            <w:proofErr w:type="spellStart"/>
+            <w:r>
+              <w:rPr>
+                <w:rFonts w:cstheme="minorHAnsi"/>
+                <w:b w:val="0"/>
+              </w:rPr>
+              <w:t>funpass</w:t>
+            </w:r>
+            <w:proofErr w:type="spellEnd"/>
+            <w:r>
+              <w:rPr>
+                <w:rFonts w:cstheme="minorHAnsi"/>
+                <w:b w:val="0"/>
+              </w:rPr>
+              <w:t>=&gt;Simona=&gt;400</w:t>
             </w:r>
           </w:p>
           <w:p>
@@ -1616,7 +1891,23 @@
                 <w:rFonts w:cstheme="minorHAnsi"/>
                 <w:b w:val="0"/>
               </w:rPr>
-              <w:t>Java Advanced=&gt;funpass=&gt;Petyr=&gt;90</w:t>
+              <w:t>Java Advanced=&gt;</w:t>
+            </w:r>
+            <w:proofErr w:type="spellStart"/>
+            <w:r>
+              <w:rPr>
+                <w:rFonts w:cstheme="minorHAnsi"/>
+                <w:b w:val="0"/>
+              </w:rPr>
+              <w:t>funpass</w:t>
+            </w:r>
+            <w:proofErr w:type="spellEnd"/>
+            <w:r>
+              <w:rPr>
+                <w:rFonts w:cstheme="minorHAnsi"/>
+                <w:b w:val="0"/>
+              </w:rPr>
+              <w:t>=&gt;Petyr=&gt;90</w:t>
             </w:r>
           </w:p>
           <w:p>
@@ -1634,7 +1925,23 @@
                 <w:rFonts w:cstheme="minorHAnsi"/>
                 <w:b w:val="0"/>
               </w:rPr>
-              <w:t>Java Web Basics=&gt;forrF=&gt;Simona=&gt;280</w:t>
+              <w:t>Java Web Basics=&gt;</w:t>
+            </w:r>
+            <w:proofErr w:type="spellStart"/>
+            <w:r>
+              <w:rPr>
+                <w:rFonts w:cstheme="minorHAnsi"/>
+                <w:b w:val="0"/>
+              </w:rPr>
+              <w:t>forrF</w:t>
+            </w:r>
+            <w:proofErr w:type="spellEnd"/>
+            <w:r>
+              <w:rPr>
+                <w:rFonts w:cstheme="minorHAnsi"/>
+                <w:b w:val="0"/>
+              </w:rPr>
+              <w:t>=&gt;Simona=&gt;280</w:t>
             </w:r>
           </w:p>
           <w:p>
@@ -1670,7 +1977,23 @@
                 <w:rFonts w:cstheme="minorHAnsi"/>
                 <w:b w:val="0"/>
               </w:rPr>
-              <w:t>Math Concept=&gt;asdasd=&gt;Drago=&gt;250</w:t>
+              <w:t>Math Concept=&gt;</w:t>
+            </w:r>
+            <w:proofErr w:type="spellStart"/>
+            <w:r>
+              <w:rPr>
+                <w:rFonts w:cstheme="minorHAnsi"/>
+                <w:b w:val="0"/>
+              </w:rPr>
+              <w:t>asdasd</w:t>
+            </w:r>
+            <w:proofErr w:type="spellEnd"/>
+            <w:r>
+              <w:rPr>
+                <w:rFonts w:cstheme="minorHAnsi"/>
+                <w:b w:val="0"/>
+              </w:rPr>
+              <w:t>=&gt;Drago=&gt;250</w:t>
             </w:r>
           </w:p>
           <w:p>
@@ -1972,7 +2295,21 @@
         <w:rPr>
           <w:rFonts w:cstheme="minorHAnsi"/>
         </w:rPr>
-        <w:t xml:space="preserve">e system, right?! Your job is to create a program similar to the Judge system. </w:t>
+        <w:t xml:space="preserve">e system, right?! Your job is to create a program </w:t>
+      </w:r>
+      <w:proofErr w:type="gramStart"/>
+      <w:r>
+        <w:rPr>
+          <w:rFonts w:cstheme="minorHAnsi"/>
+        </w:rPr>
+        <w:t>similar to</w:t>
+      </w:r>
+      <w:proofErr w:type="gramEnd"/>
+      <w:r>
+        <w:rPr>
+          <w:rFonts w:cstheme="minorHAnsi"/>
+        </w:rPr>
+        <w:t xml:space="preserve"> the Judge system. </w:t>
       </w:r>
     </w:p>
     <w:p>
@@ -2687,19 +3024,32 @@
         <w:t>"</w:t>
       </w:r>
       <w:r>
-        <w:t>{constest</w:t>
+        <w:t>{</w:t>
+      </w:r>
+      <w:proofErr w:type="spellStart"/>
+      <w:r>
+        <w:t>constest</w:t>
       </w:r>
       <w:r>
         <w:t>_n</w:t>
       </w:r>
       <w:r>
-        <w:t>ame}: {</w:t>
-      </w:r>
+        <w:t>ame</w:t>
+      </w:r>
+      <w:proofErr w:type="spellEnd"/>
+      <w:r>
+        <w:t>}: {</w:t>
+      </w:r>
+      <w:proofErr w:type="spellStart"/>
       <w:r>
         <w:t>number_</w:t>
       </w:r>
       <w:r>
-        <w:t>participants} participants</w:t>
+        <w:t>participants</w:t>
+      </w:r>
+      <w:proofErr w:type="spellEnd"/>
+      <w:r>
+        <w:t>} participants</w:t>
       </w:r>
     </w:p>
     <w:p>
@@ -2726,7 +3076,21 @@
         <w:rPr>
           <w:bCs/>
         </w:rPr>
-        <w:t xml:space="preserve"> &lt;::&gt; {points}</w:t>
+        <w:t xml:space="preserve"> </w:t>
+      </w:r>
+      <w:proofErr w:type="gramStart"/>
+      <w:r>
+        <w:rPr>
+          <w:bCs/>
+        </w:rPr>
+        <w:t>&lt;::&gt;</w:t>
+      </w:r>
+      <w:proofErr w:type="gramEnd"/>
+      <w:r>
+        <w:rPr>
+          <w:bCs/>
+        </w:rPr>
+        <w:t xml:space="preserve"> {points}</w:t>
       </w:r>
     </w:p>
     <w:p>
@@ -2744,7 +3108,21 @@
         <w:rPr>
           <w:bCs/>
         </w:rPr>
-        <w:t xml:space="preserve"> &lt;::&gt; {points}</w:t>
+        <w:t xml:space="preserve"> </w:t>
+      </w:r>
+      <w:proofErr w:type="gramStart"/>
+      <w:r>
+        <w:rPr>
+          <w:bCs/>
+        </w:rPr>
+        <w:t>&lt;::&gt;</w:t>
+      </w:r>
+      <w:proofErr w:type="gramEnd"/>
+      <w:r>
+        <w:rPr>
+          <w:bCs/>
+        </w:rPr>
+        <w:t xml:space="preserve"> {points}</w:t>
       </w:r>
     </w:p>
     <w:p>
@@ -2771,13 +3149,35 @@
         </w:rPr>
       </w:pPr>
       <w:r>
-        <w:t>{N}. {usernameN}</w:t>
+        <w:t>{N}. {</w:t>
+      </w:r>
+      <w:proofErr w:type="spellStart"/>
+      <w:r>
+        <w:t>usernameN</w:t>
+      </w:r>
+      <w:proofErr w:type="spellEnd"/>
+      <w:r>
+        <w:t>}</w:t>
       </w:r>
       <w:r>
         <w:rPr>
           <w:bCs/>
         </w:rPr>
-        <w:t xml:space="preserve"> &lt;::&gt; {points}"</w:t>
+        <w:t xml:space="preserve"> </w:t>
+      </w:r>
+      <w:proofErr w:type="gramStart"/>
+      <w:r>
+        <w:rPr>
+          <w:bCs/>
+        </w:rPr>
+        <w:t>&lt;::&gt;</w:t>
+      </w:r>
+      <w:proofErr w:type="gramEnd"/>
+      <w:r>
+        <w:rPr>
+          <w:bCs/>
+        </w:rPr>
+        <w:t xml:space="preserve"> {points}"</w:t>
       </w:r>
     </w:p>
     <w:p>
@@ -2846,7 +3246,11 @@
         <w:t>1</w:t>
       </w:r>
       <w:r>
-        <w:t>} -&gt; {total</w:t>
+        <w:t>} -&gt; {</w:t>
+      </w:r>
+      <w:proofErr w:type="spellStart"/>
+      <w:r>
+        <w:t>total</w:t>
       </w:r>
       <w:r>
         <w:t>_p</w:t>
@@ -2854,6 +3258,7 @@
       <w:r>
         <w:t>oints</w:t>
       </w:r>
+      <w:proofErr w:type="spellEnd"/>
       <w:r>
         <w:t>}</w:t>
       </w:r>
@@ -2870,7 +3275,15 @@
         </w:rPr>
       </w:pPr>
       <w:r>
-        <w:t>{username} -&gt; {total_points}</w:t>
+        <w:t>{username} -&gt; {</w:t>
+      </w:r>
+      <w:proofErr w:type="spellStart"/>
+      <w:r>
+        <w:t>total_points</w:t>
+      </w:r>
+      <w:proofErr w:type="spellEnd"/>
+      <w:r>
+        <w:t>}</w:t>
       </w:r>
     </w:p>
     <w:p>
@@ -2888,7 +3301,15 @@
         <w:ind w:left="720"/>
       </w:pPr>
       <w:r>
-        <w:t>{N}. {username} -&gt; {total_points}"</w:t>
+        <w:t>{N}. {username} -&gt; {</w:t>
+      </w:r>
+      <w:proofErr w:type="spellStart"/>
+      <w:r>
+        <w:t>total_points</w:t>
+      </w:r>
+      <w:proofErr w:type="spellEnd"/>
+      <w:r>
+        <w:t>}"</w:t>
       </w:r>
     </w:p>
     <w:p>
@@ -3074,9 +3495,9 @@
               <w:rPr>
                 <w:rFonts w:ascii="Consolas" w:hAnsi="Consolas"/>
                 <w:bCs/>
-                <w:lang w:val="bg-BG"/>
-              </w:rPr>
-            </w:pPr>
+              </w:rPr>
+            </w:pPr>
+            <w:proofErr w:type="spellStart"/>
             <w:r>
               <w:rPr>
                 <w:rFonts w:ascii="Consolas" w:hAnsi="Consolas"/>
@@ -3084,6 +3505,7 @@
               </w:rPr>
               <w:t>Mariya</w:t>
             </w:r>
+            <w:proofErr w:type="spellEnd"/>
             <w:r>
               <w:rPr>
                 <w:rFonts w:ascii="Consolas" w:hAnsi="Consolas"/>
@@ -3154,12 +3576,21 @@
               </w:rPr>
               <w:t xml:space="preserve">Peter </w:t>
             </w:r>
-            <w:r>
-              <w:rPr>
-                <w:rFonts w:ascii="Consolas" w:hAnsi="Consolas"/>
-                <w:bCs/>
-              </w:rPr>
-              <w:t>&lt;::&gt; 400</w:t>
+            <w:proofErr w:type="gramStart"/>
+            <w:r>
+              <w:rPr>
+                <w:rFonts w:ascii="Consolas" w:hAnsi="Consolas"/>
+                <w:bCs/>
+              </w:rPr>
+              <w:t>&lt;::&gt;</w:t>
+            </w:r>
+            <w:proofErr w:type="gramEnd"/>
+            <w:r>
+              <w:rPr>
+                <w:rFonts w:ascii="Consolas" w:hAnsi="Consolas"/>
+                <w:bCs/>
+              </w:rPr>
+              <w:t xml:space="preserve"> 400</w:t>
             </w:r>
           </w:p>
           <w:p>
@@ -3185,12 +3616,21 @@
               </w:rPr>
               <w:t xml:space="preserve">George </w:t>
             </w:r>
-            <w:r>
-              <w:rPr>
-                <w:rFonts w:ascii="Consolas" w:hAnsi="Consolas"/>
-                <w:bCs/>
-              </w:rPr>
-              <w:t>&lt;::&gt; 300</w:t>
+            <w:proofErr w:type="gramStart"/>
+            <w:r>
+              <w:rPr>
+                <w:rFonts w:ascii="Consolas" w:hAnsi="Consolas"/>
+                <w:bCs/>
+              </w:rPr>
+              <w:t>&lt;::&gt;</w:t>
+            </w:r>
+            <w:proofErr w:type="gramEnd"/>
+            <w:r>
+              <w:rPr>
+                <w:rFonts w:ascii="Consolas" w:hAnsi="Consolas"/>
+                <w:bCs/>
+              </w:rPr>
+              <w:t xml:space="preserve"> 300</w:t>
             </w:r>
           </w:p>
           <w:p>
@@ -3216,12 +3656,21 @@
               </w:rPr>
               <w:t xml:space="preserve">Simo </w:t>
             </w:r>
-            <w:r>
-              <w:rPr>
-                <w:rFonts w:ascii="Consolas" w:hAnsi="Consolas"/>
-                <w:bCs/>
-              </w:rPr>
-              <w:t>&lt;::&gt; 200</w:t>
+            <w:proofErr w:type="gramStart"/>
+            <w:r>
+              <w:rPr>
+                <w:rFonts w:ascii="Consolas" w:hAnsi="Consolas"/>
+                <w:bCs/>
+              </w:rPr>
+              <w:t>&lt;::&gt;</w:t>
+            </w:r>
+            <w:proofErr w:type="gramEnd"/>
+            <w:r>
+              <w:rPr>
+                <w:rFonts w:ascii="Consolas" w:hAnsi="Consolas"/>
+                <w:bCs/>
+              </w:rPr>
+              <w:t xml:space="preserve"> 200</w:t>
             </w:r>
           </w:p>
           <w:p>
@@ -3257,19 +3706,37 @@
               </w:rPr>
               <w:t xml:space="preserve">1. </w:t>
             </w:r>
-            <w:r>
-              <w:rPr>
-                <w:rFonts w:ascii="Consolas" w:hAnsi="Consolas"/>
-                <w:bCs/>
-              </w:rPr>
-              <w:t xml:space="preserve">Mariya </w:t>
-            </w:r>
-            <w:r>
-              <w:rPr>
-                <w:rFonts w:ascii="Consolas" w:hAnsi="Consolas"/>
-                <w:bCs/>
-              </w:rPr>
-              <w:t>&lt;::&gt; 600</w:t>
+            <w:proofErr w:type="spellStart"/>
+            <w:r>
+              <w:rPr>
+                <w:rFonts w:ascii="Consolas" w:hAnsi="Consolas"/>
+                <w:bCs/>
+              </w:rPr>
+              <w:t>Mariya</w:t>
+            </w:r>
+            <w:proofErr w:type="spellEnd"/>
+            <w:r>
+              <w:rPr>
+                <w:rFonts w:ascii="Consolas" w:hAnsi="Consolas"/>
+                <w:bCs/>
+              </w:rPr>
+              <w:t xml:space="preserve"> </w:t>
+            </w:r>
+            <w:proofErr w:type="gramStart"/>
+            <w:r>
+              <w:rPr>
+                <w:rFonts w:ascii="Consolas" w:hAnsi="Consolas"/>
+                <w:bCs/>
+              </w:rPr>
+              <w:t>&lt;::&gt;</w:t>
+            </w:r>
+            <w:proofErr w:type="gramEnd"/>
+            <w:r>
+              <w:rPr>
+                <w:rFonts w:ascii="Consolas" w:hAnsi="Consolas"/>
+                <w:bCs/>
+              </w:rPr>
+              <w:t xml:space="preserve"> 600</w:t>
             </w:r>
           </w:p>
           <w:p>
@@ -3295,12 +3762,21 @@
               </w:rPr>
               <w:t xml:space="preserve">Peter </w:t>
             </w:r>
-            <w:r>
-              <w:rPr>
-                <w:rFonts w:ascii="Consolas" w:hAnsi="Consolas"/>
-                <w:bCs/>
-              </w:rPr>
-              <w:t>&lt;::&gt; 150</w:t>
+            <w:proofErr w:type="gramStart"/>
+            <w:r>
+              <w:rPr>
+                <w:rFonts w:ascii="Consolas" w:hAnsi="Consolas"/>
+                <w:bCs/>
+              </w:rPr>
+              <w:t>&lt;::&gt;</w:t>
+            </w:r>
+            <w:proofErr w:type="gramEnd"/>
+            <w:r>
+              <w:rPr>
+                <w:rFonts w:ascii="Consolas" w:hAnsi="Consolas"/>
+                <w:bCs/>
+              </w:rPr>
+              <w:t xml:space="preserve"> 150</w:t>
             </w:r>
           </w:p>
           <w:p>
@@ -3336,12 +3812,21 @@
               </w:rPr>
               <w:t xml:space="preserve">1. </w:t>
             </w:r>
-            <w:r>
-              <w:rPr>
-                <w:rFonts w:ascii="Consolas" w:hAnsi="Consolas"/>
-                <w:bCs/>
-              </w:rPr>
-              <w:t xml:space="preserve">Mariya </w:t>
+            <w:proofErr w:type="spellStart"/>
+            <w:r>
+              <w:rPr>
+                <w:rFonts w:ascii="Consolas" w:hAnsi="Consolas"/>
+                <w:bCs/>
+              </w:rPr>
+              <w:t>Mariya</w:t>
+            </w:r>
+            <w:proofErr w:type="spellEnd"/>
+            <w:r>
+              <w:rPr>
+                <w:rFonts w:ascii="Consolas" w:hAnsi="Consolas"/>
+                <w:bCs/>
+              </w:rPr>
+              <w:t xml:space="preserve"> </w:t>
             </w:r>
             <w:r>
               <w:rPr>
@@ -3596,7 +4081,23 @@
                 <w:rFonts w:ascii="Consolas" w:hAnsi="Consolas"/>
                 <w:bCs/>
               </w:rPr>
-              <w:t>Ani -&gt; JSCore -&gt; 400</w:t>
+              <w:t xml:space="preserve">Ani -&gt; </w:t>
+            </w:r>
+            <w:proofErr w:type="spellStart"/>
+            <w:r>
+              <w:rPr>
+                <w:rFonts w:ascii="Consolas" w:hAnsi="Consolas"/>
+                <w:bCs/>
+              </w:rPr>
+              <w:t>JSCore</w:t>
+            </w:r>
+            <w:proofErr w:type="spellEnd"/>
+            <w:r>
+              <w:rPr>
+                <w:rFonts w:ascii="Consolas" w:hAnsi="Consolas"/>
+                <w:bCs/>
+              </w:rPr>
+              <w:t xml:space="preserve"> -&gt; 400</w:t>
             </w:r>
           </w:p>
           <w:p>
@@ -3662,12 +4163,21 @@
               </w:rPr>
               <w:t xml:space="preserve">Peter </w:t>
             </w:r>
-            <w:r>
-              <w:rPr>
-                <w:rFonts w:ascii="Consolas" w:hAnsi="Consolas"/>
-                <w:bCs/>
-              </w:rPr>
-              <w:t>&lt;::&gt; 350</w:t>
+            <w:proofErr w:type="gramStart"/>
+            <w:r>
+              <w:rPr>
+                <w:rFonts w:ascii="Consolas" w:hAnsi="Consolas"/>
+                <w:bCs/>
+              </w:rPr>
+              <w:t>&lt;::&gt;</w:t>
+            </w:r>
+            <w:proofErr w:type="gramEnd"/>
+            <w:r>
+              <w:rPr>
+                <w:rFonts w:ascii="Consolas" w:hAnsi="Consolas"/>
+                <w:bCs/>
+              </w:rPr>
+              <w:t xml:space="preserve"> 350</w:t>
             </w:r>
           </w:p>
           <w:p>
@@ -3693,12 +4203,21 @@
               </w:rPr>
               <w:t xml:space="preserve">George </w:t>
             </w:r>
-            <w:r>
-              <w:rPr>
-                <w:rFonts w:ascii="Consolas" w:hAnsi="Consolas"/>
-                <w:bCs/>
-              </w:rPr>
-              <w:t>&lt;::&gt; 300</w:t>
+            <w:proofErr w:type="gramStart"/>
+            <w:r>
+              <w:rPr>
+                <w:rFonts w:ascii="Consolas" w:hAnsi="Consolas"/>
+                <w:bCs/>
+              </w:rPr>
+              <w:t>&lt;::&gt;</w:t>
+            </w:r>
+            <w:proofErr w:type="gramEnd"/>
+            <w:r>
+              <w:rPr>
+                <w:rFonts w:ascii="Consolas" w:hAnsi="Consolas"/>
+                <w:bCs/>
+              </w:rPr>
+              <w:t xml:space="preserve"> 300</w:t>
             </w:r>
           </w:p>
           <w:p>
@@ -3716,7 +4235,23 @@
                 <w:bCs/>
               </w:rPr>
               <w:lastRenderedPageBreak/>
-              <w:t>3. Prakash &lt;::&gt; 300</w:t>
+              <w:t xml:space="preserve">3. Prakash </w:t>
+            </w:r>
+            <w:proofErr w:type="gramStart"/>
+            <w:r>
+              <w:rPr>
+                <w:rFonts w:ascii="Consolas" w:hAnsi="Consolas"/>
+                <w:bCs/>
+              </w:rPr>
+              <w:t>&lt;::&gt;</w:t>
+            </w:r>
+            <w:proofErr w:type="gramEnd"/>
+            <w:r>
+              <w:rPr>
+                <w:rFonts w:ascii="Consolas" w:hAnsi="Consolas"/>
+                <w:bCs/>
+              </w:rPr>
+              <w:t xml:space="preserve"> 300</w:t>
             </w:r>
           </w:p>
           <w:p>
@@ -3759,12 +4294,21 @@
               </w:rPr>
               <w:t xml:space="preserve">Simo </w:t>
             </w:r>
-            <w:r>
-              <w:rPr>
-                <w:rFonts w:ascii="Consolas" w:hAnsi="Consolas"/>
-                <w:bCs/>
-              </w:rPr>
-              <w:t>&lt;::&gt; 600</w:t>
+            <w:proofErr w:type="gramStart"/>
+            <w:r>
+              <w:rPr>
+                <w:rFonts w:ascii="Consolas" w:hAnsi="Consolas"/>
+                <w:bCs/>
+              </w:rPr>
+              <w:t>&lt;::&gt;</w:t>
+            </w:r>
+            <w:proofErr w:type="gramEnd"/>
+            <w:r>
+              <w:rPr>
+                <w:rFonts w:ascii="Consolas" w:hAnsi="Consolas"/>
+                <w:bCs/>
+              </w:rPr>
+              <w:t xml:space="preserve"> 600</w:t>
             </w:r>
           </w:p>
           <w:p>
@@ -3781,7 +4325,23 @@
                 <w:rFonts w:ascii="Consolas" w:hAnsi="Consolas"/>
                 <w:bCs/>
               </w:rPr>
-              <w:t>2. Prakash &lt;::&gt; 250</w:t>
+              <w:t xml:space="preserve">2. Prakash </w:t>
+            </w:r>
+            <w:proofErr w:type="gramStart"/>
+            <w:r>
+              <w:rPr>
+                <w:rFonts w:ascii="Consolas" w:hAnsi="Consolas"/>
+                <w:bCs/>
+              </w:rPr>
+              <w:t>&lt;::&gt;</w:t>
+            </w:r>
+            <w:proofErr w:type="gramEnd"/>
+            <w:r>
+              <w:rPr>
+                <w:rFonts w:ascii="Consolas" w:hAnsi="Consolas"/>
+                <w:bCs/>
+              </w:rPr>
+              <w:t xml:space="preserve"> 250</w:t>
             </w:r>
           </w:p>
           <w:p>
@@ -3793,13 +4353,31 @@
                 <w:lang w:val="bg-BG"/>
               </w:rPr>
             </w:pPr>
-            <w:r>
-              <w:rPr>
-                <w:rFonts w:ascii="Consolas" w:hAnsi="Consolas"/>
-                <w:bCs/>
-              </w:rPr>
-              <w:t>JSCore: 1 participants</w:t>
-            </w:r>
+            <w:proofErr w:type="spellStart"/>
+            <w:r>
+              <w:rPr>
+                <w:rFonts w:ascii="Consolas" w:hAnsi="Consolas"/>
+                <w:bCs/>
+              </w:rPr>
+              <w:t>JSCore</w:t>
+            </w:r>
+            <w:proofErr w:type="spellEnd"/>
+            <w:r>
+              <w:rPr>
+                <w:rFonts w:ascii="Consolas" w:hAnsi="Consolas"/>
+                <w:bCs/>
+              </w:rPr>
+              <w:t xml:space="preserve">: 1 </w:t>
+            </w:r>
+            <w:proofErr w:type="gramStart"/>
+            <w:r>
+              <w:rPr>
+                <w:rFonts w:ascii="Consolas" w:hAnsi="Consolas"/>
+                <w:bCs/>
+              </w:rPr>
+              <w:t>participants</w:t>
+            </w:r>
+            <w:proofErr w:type="gramEnd"/>
           </w:p>
           <w:p>
             <w:pPr>
@@ -3815,7 +4393,23 @@
                 <w:rFonts w:ascii="Consolas" w:hAnsi="Consolas"/>
                 <w:bCs/>
               </w:rPr>
-              <w:t>1. Ani &lt;::&gt; 400</w:t>
+              <w:t xml:space="preserve">1. Ani </w:t>
+            </w:r>
+            <w:proofErr w:type="gramStart"/>
+            <w:r>
+              <w:rPr>
+                <w:rFonts w:ascii="Consolas" w:hAnsi="Consolas"/>
+                <w:bCs/>
+              </w:rPr>
+              <w:t>&lt;::&gt;</w:t>
+            </w:r>
+            <w:proofErr w:type="gramEnd"/>
+            <w:r>
+              <w:rPr>
+                <w:rFonts w:ascii="Consolas" w:hAnsi="Consolas"/>
+                <w:bCs/>
+              </w:rPr>
+              <w:t xml:space="preserve"> 400</w:t>
             </w:r>
           </w:p>
           <w:p>
@@ -4690,7 +5284,11 @@
       </w:pPr>
       <w:r>
         <w:lastRenderedPageBreak/>
-        <w:t>"{player}: {total</w:t>
+        <w:t>"{player}: {</w:t>
+      </w:r>
+      <w:proofErr w:type="spellStart"/>
+      <w:r>
+        <w:t>total</w:t>
       </w:r>
       <w:r>
         <w:t>_s</w:t>
@@ -4701,6 +5299,7 @@
       <w:r>
         <w:t>s</w:t>
       </w:r>
+      <w:proofErr w:type="spellEnd"/>
       <w:r>
         <w:t>} skill"</w:t>
       </w:r>
@@ -4726,7 +5325,21 @@
         <w:rPr>
           <w:bCs/>
         </w:rPr>
-        <w:t xml:space="preserve"> &lt;::&gt; {skill}</w:t>
+        <w:t xml:space="preserve"> </w:t>
+      </w:r>
+      <w:proofErr w:type="gramStart"/>
+      <w:r>
+        <w:rPr>
+          <w:bCs/>
+        </w:rPr>
+        <w:t>&lt;::&gt;</w:t>
+      </w:r>
+      <w:proofErr w:type="gramEnd"/>
+      <w:r>
+        <w:rPr>
+          <w:bCs/>
+        </w:rPr>
+        <w:t xml:space="preserve"> {skill}</w:t>
       </w:r>
     </w:p>
     <w:p>
@@ -4744,7 +5357,21 @@
         <w:rPr>
           <w:bCs/>
         </w:rPr>
-        <w:t xml:space="preserve"> &lt;::&gt; {skill}</w:t>
+        <w:t xml:space="preserve"> </w:t>
+      </w:r>
+      <w:proofErr w:type="gramStart"/>
+      <w:r>
+        <w:rPr>
+          <w:bCs/>
+        </w:rPr>
+        <w:t>&lt;::&gt;</w:t>
+      </w:r>
+      <w:proofErr w:type="gramEnd"/>
+      <w:r>
+        <w:rPr>
+          <w:bCs/>
+        </w:rPr>
+        <w:t xml:space="preserve"> {skill}</w:t>
       </w:r>
     </w:p>
     <w:p>
@@ -4772,13 +5399,35 @@
         </w:rPr>
       </w:pPr>
       <w:r>
-        <w:t>- {positionN}</w:t>
+        <w:t>- {</w:t>
+      </w:r>
+      <w:proofErr w:type="spellStart"/>
+      <w:r>
+        <w:t>positionN</w:t>
+      </w:r>
+      <w:proofErr w:type="spellEnd"/>
+      <w:r>
+        <w:t>}</w:t>
       </w:r>
       <w:r>
         <w:rPr>
           <w:bCs/>
         </w:rPr>
-        <w:t xml:space="preserve"> &lt;::&gt; {skill}"</w:t>
+        <w:t xml:space="preserve"> </w:t>
+      </w:r>
+      <w:proofErr w:type="gramStart"/>
+      <w:r>
+        <w:rPr>
+          <w:bCs/>
+        </w:rPr>
+        <w:t>&lt;::&gt;</w:t>
+      </w:r>
+      <w:proofErr w:type="gramEnd"/>
+      <w:r>
+        <w:rPr>
+          <w:bCs/>
+        </w:rPr>
+        <w:t xml:space="preserve"> {skill}"</w:t>
       </w:r>
     </w:p>
     <w:p>
@@ -4907,7 +5556,23 @@
                 <w:rFonts w:ascii="Consolas" w:hAnsi="Consolas"/>
                 <w:bCs/>
               </w:rPr>
-              <w:t xml:space="preserve"> -&gt; Adc -&gt; 400</w:t>
+              <w:t xml:space="preserve"> -&gt; </w:t>
+            </w:r>
+            <w:proofErr w:type="spellStart"/>
+            <w:r>
+              <w:rPr>
+                <w:rFonts w:ascii="Consolas" w:hAnsi="Consolas"/>
+                <w:bCs/>
+              </w:rPr>
+              <w:t>Adc</w:t>
+            </w:r>
+            <w:proofErr w:type="spellEnd"/>
+            <w:r>
+              <w:rPr>
+                <w:rFonts w:ascii="Consolas" w:hAnsi="Consolas"/>
+                <w:bCs/>
+              </w:rPr>
+              <w:t xml:space="preserve"> -&gt; 400</w:t>
             </w:r>
           </w:p>
           <w:p>
@@ -5025,8 +5690,17 @@
                 <w:rFonts w:ascii="Consolas" w:hAnsi="Consolas"/>
                 <w:bCs/>
               </w:rPr>
-              <w:t>: 450 skill</w:t>
-            </w:r>
+              <w:t xml:space="preserve">: 450 </w:t>
+            </w:r>
+            <w:proofErr w:type="gramStart"/>
+            <w:r>
+              <w:rPr>
+                <w:rFonts w:ascii="Consolas" w:hAnsi="Consolas"/>
+                <w:bCs/>
+              </w:rPr>
+              <w:t>skill</w:t>
+            </w:r>
+            <w:proofErr w:type="gramEnd"/>
           </w:p>
           <w:p>
             <w:pPr>
@@ -5042,7 +5716,23 @@
                 <w:rFonts w:ascii="Consolas" w:hAnsi="Consolas"/>
                 <w:bCs/>
               </w:rPr>
-              <w:t>- Support &lt;::&gt; 250</w:t>
+              <w:t xml:space="preserve">- Support </w:t>
+            </w:r>
+            <w:proofErr w:type="gramStart"/>
+            <w:r>
+              <w:rPr>
+                <w:rFonts w:ascii="Consolas" w:hAnsi="Consolas"/>
+                <w:bCs/>
+              </w:rPr>
+              <w:t>&lt;::&gt;</w:t>
+            </w:r>
+            <w:proofErr w:type="gramEnd"/>
+            <w:r>
+              <w:rPr>
+                <w:rFonts w:ascii="Consolas" w:hAnsi="Consolas"/>
+                <w:bCs/>
+              </w:rPr>
+              <w:t xml:space="preserve"> 250</w:t>
             </w:r>
           </w:p>
           <w:p>
@@ -5059,7 +5749,23 @@
                 <w:rFonts w:ascii="Consolas" w:hAnsi="Consolas"/>
                 <w:bCs/>
               </w:rPr>
-              <w:t>- Mid &lt;::&gt; 200</w:t>
+              <w:t xml:space="preserve">- Mid </w:t>
+            </w:r>
+            <w:proofErr w:type="gramStart"/>
+            <w:r>
+              <w:rPr>
+                <w:rFonts w:ascii="Consolas" w:hAnsi="Consolas"/>
+                <w:bCs/>
+              </w:rPr>
+              <w:t>&lt;::&gt;</w:t>
+            </w:r>
+            <w:proofErr w:type="gramEnd"/>
+            <w:r>
+              <w:rPr>
+                <w:rFonts w:ascii="Consolas" w:hAnsi="Consolas"/>
+                <w:bCs/>
+              </w:rPr>
+              <w:t xml:space="preserve"> 200</w:t>
             </w:r>
           </w:p>
           <w:p>
@@ -5083,8 +5789,17 @@
                 <w:rFonts w:ascii="Consolas" w:hAnsi="Consolas"/>
                 <w:bCs/>
               </w:rPr>
-              <w:t>: 400 skill</w:t>
-            </w:r>
+              <w:t xml:space="preserve">: 400 </w:t>
+            </w:r>
+            <w:proofErr w:type="gramStart"/>
+            <w:r>
+              <w:rPr>
+                <w:rFonts w:ascii="Consolas" w:hAnsi="Consolas"/>
+                <w:bCs/>
+              </w:rPr>
+              <w:t>skill</w:t>
+            </w:r>
+            <w:proofErr w:type="gramEnd"/>
           </w:p>
           <w:p>
             <w:pPr>
@@ -5100,7 +5815,39 @@
                 <w:rFonts w:ascii="Consolas" w:hAnsi="Consolas"/>
                 <w:bCs/>
               </w:rPr>
-              <w:t>- Adc &lt;::&gt; 400</w:t>
+              <w:t xml:space="preserve">- </w:t>
+            </w:r>
+            <w:proofErr w:type="spellStart"/>
+            <w:r>
+              <w:rPr>
+                <w:rFonts w:ascii="Consolas" w:hAnsi="Consolas"/>
+                <w:bCs/>
+              </w:rPr>
+              <w:t>Adc</w:t>
+            </w:r>
+            <w:proofErr w:type="spellEnd"/>
+            <w:r>
+              <w:rPr>
+                <w:rFonts w:ascii="Consolas" w:hAnsi="Consolas"/>
+                <w:bCs/>
+              </w:rPr>
+              <w:t xml:space="preserve"> </w:t>
+            </w:r>
+            <w:proofErr w:type="gramStart"/>
+            <w:r>
+              <w:rPr>
+                <w:rFonts w:ascii="Consolas" w:hAnsi="Consolas"/>
+                <w:bCs/>
+              </w:rPr>
+              <w:t>&lt;::&gt;</w:t>
+            </w:r>
+            <w:proofErr w:type="gramEnd"/>
+            <w:r>
+              <w:rPr>
+                <w:rFonts w:ascii="Consolas" w:hAnsi="Consolas"/>
+                <w:bCs/>
+              </w:rPr>
+              <w:t xml:space="preserve"> 400</w:t>
             </w:r>
           </w:p>
           <w:p>
@@ -5124,8 +5871,17 @@
                 <w:rFonts w:ascii="Consolas" w:hAnsi="Consolas"/>
                 <w:bCs/>
               </w:rPr>
-              <w:t>: 300 skill</w:t>
-            </w:r>
+              <w:t xml:space="preserve">: 300 </w:t>
+            </w:r>
+            <w:proofErr w:type="gramStart"/>
+            <w:r>
+              <w:rPr>
+                <w:rFonts w:ascii="Consolas" w:hAnsi="Consolas"/>
+                <w:bCs/>
+              </w:rPr>
+              <w:t>skill</w:t>
+            </w:r>
+            <w:proofErr w:type="gramEnd"/>
           </w:p>
           <w:p>
             <w:pPr>
@@ -5140,7 +5896,23 @@
                 <w:rFonts w:ascii="Consolas" w:hAnsi="Consolas"/>
                 <w:bCs/>
               </w:rPr>
-              <w:t>- Jungle &lt;::&gt; 300</w:t>
+              <w:t xml:space="preserve">- Jungle </w:t>
+            </w:r>
+            <w:proofErr w:type="gramStart"/>
+            <w:r>
+              <w:rPr>
+                <w:rFonts w:ascii="Consolas" w:hAnsi="Consolas"/>
+                <w:bCs/>
+              </w:rPr>
+              <w:t>&lt;::&gt;</w:t>
+            </w:r>
+            <w:proofErr w:type="gramEnd"/>
+            <w:r>
+              <w:rPr>
+                <w:rFonts w:ascii="Consolas" w:hAnsi="Consolas"/>
+                <w:bCs/>
+              </w:rPr>
+              <w:t xml:space="preserve"> 300</w:t>
             </w:r>
           </w:p>
         </w:tc>
@@ -5194,7 +5966,23 @@
                 <w:rFonts w:ascii="Consolas" w:hAnsi="Consolas"/>
                 <w:bCs/>
               </w:rPr>
-              <w:t>-&gt; Adc -&gt; 400</w:t>
+              <w:t xml:space="preserve">-&gt; </w:t>
+            </w:r>
+            <w:proofErr w:type="spellStart"/>
+            <w:r>
+              <w:rPr>
+                <w:rFonts w:ascii="Consolas" w:hAnsi="Consolas"/>
+                <w:bCs/>
+              </w:rPr>
+              <w:t>Adc</w:t>
+            </w:r>
+            <w:proofErr w:type="spellEnd"/>
+            <w:r>
+              <w:rPr>
+                <w:rFonts w:ascii="Consolas" w:hAnsi="Consolas"/>
+                <w:bCs/>
+              </w:rPr>
+              <w:t xml:space="preserve"> -&gt; 400</w:t>
             </w:r>
           </w:p>
           <w:p>
@@ -5408,8 +6196,17 @@
                 <w:rFonts w:ascii="Consolas" w:hAnsi="Consolas"/>
                 <w:bCs/>
               </w:rPr>
-              <w:t>: 700 skill</w:t>
-            </w:r>
+              <w:t xml:space="preserve">: 700 </w:t>
+            </w:r>
+            <w:proofErr w:type="gramStart"/>
+            <w:r>
+              <w:rPr>
+                <w:rFonts w:ascii="Consolas" w:hAnsi="Consolas"/>
+                <w:bCs/>
+              </w:rPr>
+              <w:t>skill</w:t>
+            </w:r>
+            <w:proofErr w:type="gramEnd"/>
           </w:p>
           <w:p>
             <w:pPr>
@@ -5425,7 +6222,23 @@
                 <w:rFonts w:ascii="Consolas" w:hAnsi="Consolas"/>
                 <w:bCs/>
               </w:rPr>
-              <w:t>- Support &lt;::&gt; 250</w:t>
+              <w:t xml:space="preserve">- Support </w:t>
+            </w:r>
+            <w:proofErr w:type="gramStart"/>
+            <w:r>
+              <w:rPr>
+                <w:rFonts w:ascii="Consolas" w:hAnsi="Consolas"/>
+                <w:bCs/>
+              </w:rPr>
+              <w:t>&lt;::&gt;</w:t>
+            </w:r>
+            <w:proofErr w:type="gramEnd"/>
+            <w:r>
+              <w:rPr>
+                <w:rFonts w:ascii="Consolas" w:hAnsi="Consolas"/>
+                <w:bCs/>
+              </w:rPr>
+              <w:t xml:space="preserve"> 250</w:t>
             </w:r>
           </w:p>
           <w:p>
@@ -5442,7 +6255,23 @@
                 <w:rFonts w:ascii="Consolas" w:hAnsi="Consolas"/>
                 <w:bCs/>
               </w:rPr>
-              <w:t>- Tank &lt;::&gt; 250</w:t>
+              <w:t xml:space="preserve">- Tank </w:t>
+            </w:r>
+            <w:proofErr w:type="gramStart"/>
+            <w:r>
+              <w:rPr>
+                <w:rFonts w:ascii="Consolas" w:hAnsi="Consolas"/>
+                <w:bCs/>
+              </w:rPr>
+              <w:t>&lt;::&gt;</w:t>
+            </w:r>
+            <w:proofErr w:type="gramEnd"/>
+            <w:r>
+              <w:rPr>
+                <w:rFonts w:ascii="Consolas" w:hAnsi="Consolas"/>
+                <w:bCs/>
+              </w:rPr>
+              <w:t xml:space="preserve"> 250</w:t>
             </w:r>
           </w:p>
           <w:p>
@@ -5459,7 +6288,23 @@
                 <w:rFonts w:ascii="Consolas" w:hAnsi="Consolas"/>
                 <w:bCs/>
               </w:rPr>
-              <w:t>- Mid &lt;::&gt; 200</w:t>
+              <w:t xml:space="preserve">- Mid </w:t>
+            </w:r>
+            <w:proofErr w:type="gramStart"/>
+            <w:r>
+              <w:rPr>
+                <w:rFonts w:ascii="Consolas" w:hAnsi="Consolas"/>
+                <w:bCs/>
+              </w:rPr>
+              <w:t>&lt;::&gt;</w:t>
+            </w:r>
+            <w:proofErr w:type="gramEnd"/>
+            <w:r>
+              <w:rPr>
+                <w:rFonts w:ascii="Consolas" w:hAnsi="Consolas"/>
+                <w:bCs/>
+              </w:rPr>
+              <w:t xml:space="preserve"> 200</w:t>
             </w:r>
           </w:p>
           <w:p>
@@ -5483,8 +6328,17 @@
                 <w:rFonts w:ascii="Consolas" w:hAnsi="Consolas"/>
                 <w:bCs/>
               </w:rPr>
-              <w:t>: 400 skill</w:t>
-            </w:r>
+              <w:t xml:space="preserve">: 400 </w:t>
+            </w:r>
+            <w:proofErr w:type="gramStart"/>
+            <w:r>
+              <w:rPr>
+                <w:rFonts w:ascii="Consolas" w:hAnsi="Consolas"/>
+                <w:bCs/>
+              </w:rPr>
+              <w:t>skill</w:t>
+            </w:r>
+            <w:proofErr w:type="gramEnd"/>
           </w:p>
           <w:p>
             <w:pPr>
@@ -5499,7 +6353,39 @@
                 <w:rFonts w:ascii="Consolas" w:hAnsi="Consolas"/>
                 <w:bCs/>
               </w:rPr>
-              <w:t>- Adc &lt;::&gt; 400</w:t>
+              <w:t xml:space="preserve">- </w:t>
+            </w:r>
+            <w:proofErr w:type="spellStart"/>
+            <w:r>
+              <w:rPr>
+                <w:rFonts w:ascii="Consolas" w:hAnsi="Consolas"/>
+                <w:bCs/>
+              </w:rPr>
+              <w:t>Adc</w:t>
+            </w:r>
+            <w:proofErr w:type="spellEnd"/>
+            <w:r>
+              <w:rPr>
+                <w:rFonts w:ascii="Consolas" w:hAnsi="Consolas"/>
+                <w:bCs/>
+              </w:rPr>
+              <w:t xml:space="preserve"> </w:t>
+            </w:r>
+            <w:proofErr w:type="gramStart"/>
+            <w:r>
+              <w:rPr>
+                <w:rFonts w:ascii="Consolas" w:hAnsi="Consolas"/>
+                <w:bCs/>
+              </w:rPr>
+              <w:t>&lt;::&gt;</w:t>
+            </w:r>
+            <w:proofErr w:type="gramEnd"/>
+            <w:r>
+              <w:rPr>
+                <w:rFonts w:ascii="Consolas" w:hAnsi="Consolas"/>
+                <w:bCs/>
+              </w:rPr>
+              <w:t xml:space="preserve"> 400</w:t>
             </w:r>
           </w:p>
         </w:tc>
@@ -5723,13 +6609,25 @@
         </w:rPr>
       </w:pPr>
       <w:r>
-        <w:t>{dwarf</w:t>
+        <w:t>{</w:t>
+      </w:r>
+      <w:proofErr w:type="spellStart"/>
+      <w:r>
+        <w:t>dwarf</w:t>
       </w:r>
       <w:r>
         <w:t>_n</w:t>
       </w:r>
       <w:r>
-        <w:t>ame} &lt;:&gt; {dwarf</w:t>
+        <w:t>ame</w:t>
+      </w:r>
+      <w:proofErr w:type="spellEnd"/>
+      <w:r>
+        <w:t>} &lt;:&gt; {</w:t>
+      </w:r>
+      <w:proofErr w:type="spellStart"/>
+      <w:r>
+        <w:t>dwarf</w:t>
       </w:r>
       <w:r>
         <w:t>_h</w:t>
@@ -5741,13 +6639,25 @@
         <w:t>_c</w:t>
       </w:r>
       <w:r>
-        <w:t>olor} &lt;:&gt; {dwarf</w:t>
+        <w:t>olor</w:t>
+      </w:r>
+      <w:proofErr w:type="spellEnd"/>
+      <w:r>
+        <w:t>} &lt;:&gt; {</w:t>
+      </w:r>
+      <w:proofErr w:type="spellStart"/>
+      <w:r>
+        <w:t>dwarf</w:t>
       </w:r>
       <w:r>
         <w:t>_p</w:t>
       </w:r>
       <w:r>
-        <w:t>hysics}</w:t>
+        <w:t>hysics</w:t>
+      </w:r>
+      <w:proofErr w:type="spellEnd"/>
+      <w:r>
+        <w:t>}</w:t>
       </w:r>
     </w:p>
     <w:p>
@@ -5765,6 +6675,7 @@
         </w:rPr>
         <w:t>"</w:t>
       </w:r>
+      <w:proofErr w:type="spellStart"/>
       <w:r>
         <w:rPr>
           <w:rStyle w:val="CodeChar"/>
@@ -5783,6 +6694,7 @@
         </w:rPr>
         <w:t>ame</w:t>
       </w:r>
+      <w:proofErr w:type="spellEnd"/>
       <w:r>
         <w:rPr>
           <w:rFonts w:ascii="Consolas" w:hAnsi="Consolas"/>
@@ -5798,6 +6710,7 @@
         </w:rPr>
         <w:t>"</w:t>
       </w:r>
+      <w:proofErr w:type="spellStart"/>
       <w:r>
         <w:rPr>
           <w:rStyle w:val="CodeChar"/>
@@ -5828,6 +6741,7 @@
         </w:rPr>
         <w:t>olor</w:t>
       </w:r>
+      <w:proofErr w:type="spellEnd"/>
       <w:r>
         <w:rPr>
           <w:rFonts w:ascii="Consolas" w:hAnsi="Consolas"/>
@@ -5852,6 +6766,7 @@
         </w:rPr>
         <w:t>"</w:t>
       </w:r>
+      <w:proofErr w:type="spellStart"/>
       <w:r>
         <w:rPr>
           <w:rStyle w:val="CodeChar"/>
@@ -5870,6 +6785,7 @@
         </w:rPr>
         <w:t>hysics</w:t>
       </w:r>
+      <w:proofErr w:type="spellEnd"/>
       <w:r>
         <w:rPr>
           <w:rFonts w:ascii="Consolas" w:hAnsi="Consolas"/>
@@ -6358,19 +7274,33 @@
         <w:rPr>
           <w:rStyle w:val="CodeChar"/>
         </w:rPr>
-        <w:t>({hat</w:t>
-      </w:r>
+        <w:t>({</w:t>
+      </w:r>
+      <w:proofErr w:type="spellStart"/>
       <w:r>
         <w:rPr>
           <w:rStyle w:val="CodeChar"/>
         </w:rPr>
+        <w:t>hat</w:t>
+      </w:r>
+      <w:r>
+        <w:rPr>
+          <w:rStyle w:val="CodeChar"/>
+        </w:rPr>
         <w:t>_c</w:t>
       </w:r>
       <w:r>
         <w:rPr>
           <w:rStyle w:val="CodeChar"/>
         </w:rPr>
-        <w:t>olor}) {name} &lt;-&gt; {physics}</w:t>
+        <w:t>olor</w:t>
+      </w:r>
+      <w:proofErr w:type="spellEnd"/>
+      <w:r>
+        <w:rPr>
+          <w:rStyle w:val="CodeChar"/>
+        </w:rPr>
+        <w:t>}) {name} &lt;-&gt; {physics}</w:t>
       </w:r>
       <w:r>
         <w:rPr>
@@ -6410,6 +7340,7 @@
         </w:rPr>
         <w:t>"</w:t>
       </w:r>
+      <w:proofErr w:type="spellStart"/>
       <w:r>
         <w:rPr>
           <w:rStyle w:val="CodeChar"/>
@@ -6428,6 +7359,7 @@
         </w:rPr>
         <w:t>ame</w:t>
       </w:r>
+      <w:proofErr w:type="spellEnd"/>
       <w:r>
         <w:rPr>
           <w:rFonts w:ascii="Consolas" w:hAnsi="Consolas"/>
@@ -6521,6 +7453,7 @@
         </w:rPr>
         <w:t>"</w:t>
       </w:r>
+      <w:proofErr w:type="spellStart"/>
       <w:r>
         <w:rPr>
           <w:rStyle w:val="CodeChar"/>
@@ -6551,6 +7484,7 @@
         </w:rPr>
         <w:t>olor</w:t>
       </w:r>
+      <w:proofErr w:type="spellEnd"/>
       <w:r>
         <w:rPr>
           <w:rFonts w:ascii="Consolas" w:hAnsi="Consolas"/>
@@ -6644,6 +7578,7 @@
         </w:rPr>
         <w:t>"</w:t>
       </w:r>
+      <w:proofErr w:type="spellStart"/>
       <w:r>
         <w:rPr>
           <w:rStyle w:val="CodeChar"/>
@@ -6662,6 +7597,7 @@
         </w:rPr>
         <w:t>hysics</w:t>
       </w:r>
+      <w:proofErr w:type="spellEnd"/>
       <w:r>
         <w:rPr>
           <w:rFonts w:ascii="Consolas" w:hAnsi="Consolas"/>
@@ -6922,12 +7858,14 @@
                 <w:lang w:val="bg-BG"/>
               </w:rPr>
             </w:pPr>
+            <w:proofErr w:type="spellStart"/>
             <w:r>
               <w:rPr>
                 <w:b w:val="0"/>
               </w:rPr>
               <w:t>Teodor</w:t>
             </w:r>
+            <w:proofErr w:type="spellEnd"/>
             <w:r>
               <w:rPr>
                 <w:b w:val="0"/>
@@ -7111,12 +8049,14 @@
               </w:rPr>
               <w:t xml:space="preserve">(Blue) </w:t>
             </w:r>
+            <w:proofErr w:type="spellStart"/>
             <w:r>
               <w:rPr>
                 <w:b w:val="0"/>
               </w:rPr>
               <w:t>Teodor</w:t>
             </w:r>
+            <w:proofErr w:type="spellEnd"/>
             <w:r>
               <w:rPr>
                 <w:b w:val="0"/>
@@ -7749,7 +8689,15 @@
         <w:t>missing</w:t>
       </w:r>
       <w:r>
-        <w:t xml:space="preserve"> stats in the input, though. If a stat is missing you should assign it default values. Default values are as follows: health </w:t>
+        <w:t xml:space="preserve"> stats in the input, though. If a stat is </w:t>
+      </w:r>
+      <w:proofErr w:type="gramStart"/>
+      <w:r>
+        <w:t>missing</w:t>
+      </w:r>
+      <w:proofErr w:type="gramEnd"/>
+      <w:r>
+        <w:t xml:space="preserve"> you should assign it default values. Default values are as follows: health </w:t>
       </w:r>
       <w:r>
         <w:rPr>
@@ -8352,7 +9300,25 @@
           <w:b/>
           <w:lang w:eastAsia="ja-JP"/>
         </w:rPr>
-        <w:t>ype}::({damage}/{health}/{armor})</w:t>
+        <w:t>ype</w:t>
+      </w:r>
+      <w:proofErr w:type="gramStart"/>
+      <w:r>
+        <w:rPr>
+          <w:rFonts w:ascii="Consolas" w:hAnsi="Consolas"/>
+          <w:b/>
+          <w:lang w:eastAsia="ja-JP"/>
+        </w:rPr>
+        <w:t>}::(</w:t>
+      </w:r>
+      <w:proofErr w:type="gramEnd"/>
+      <w:r>
+        <w:rPr>
+          <w:rFonts w:ascii="Consolas" w:hAnsi="Consolas"/>
+          <w:b/>
+          <w:lang w:eastAsia="ja-JP"/>
+        </w:rPr>
+        <w:t>{damage}/{health}/{armor})</w:t>
       </w:r>
       <w:r>
         <w:rPr>
@@ -8741,7 +9707,21 @@
               <w:rPr>
                 <w:rFonts w:ascii="Consolas" w:hAnsi="Consolas"/>
               </w:rPr>
-              <w:t>Red Bazgargal 100 2500 25</w:t>
+              <w:t xml:space="preserve">Red </w:t>
+            </w:r>
+            <w:proofErr w:type="spellStart"/>
+            <w:r>
+              <w:rPr>
+                <w:rFonts w:ascii="Consolas" w:hAnsi="Consolas"/>
+              </w:rPr>
+              <w:t>Bazgargal</w:t>
+            </w:r>
+            <w:proofErr w:type="spellEnd"/>
+            <w:r>
+              <w:rPr>
+                <w:rFonts w:ascii="Consolas" w:hAnsi="Consolas"/>
+              </w:rPr>
+              <w:t xml:space="preserve"> 100 2500 25</w:t>
             </w:r>
           </w:p>
           <w:p>
@@ -8756,7 +9736,21 @@
               <w:rPr>
                 <w:rFonts w:ascii="Consolas" w:hAnsi="Consolas"/>
               </w:rPr>
-              <w:t>Black Dargonax 200 3500 18</w:t>
+              <w:t xml:space="preserve">Black </w:t>
+            </w:r>
+            <w:proofErr w:type="spellStart"/>
+            <w:r>
+              <w:rPr>
+                <w:rFonts w:ascii="Consolas" w:hAnsi="Consolas"/>
+              </w:rPr>
+              <w:t>Dargonax</w:t>
+            </w:r>
+            <w:proofErr w:type="spellEnd"/>
+            <w:r>
+              <w:rPr>
+                <w:rFonts w:ascii="Consolas" w:hAnsi="Consolas"/>
+              </w:rPr>
+              <w:t xml:space="preserve"> 200 3500 18</w:t>
             </w:r>
           </w:p>
           <w:p>
@@ -8771,7 +9765,21 @@
               <w:rPr>
                 <w:rFonts w:ascii="Consolas" w:hAnsi="Consolas"/>
               </w:rPr>
-              <w:t>Red Obsidion 220 2200 35</w:t>
+              <w:t xml:space="preserve">Red </w:t>
+            </w:r>
+            <w:proofErr w:type="spellStart"/>
+            <w:r>
+              <w:rPr>
+                <w:rFonts w:ascii="Consolas" w:hAnsi="Consolas"/>
+              </w:rPr>
+              <w:t>Obsidion</w:t>
+            </w:r>
+            <w:proofErr w:type="spellEnd"/>
+            <w:r>
+              <w:rPr>
+                <w:rFonts w:ascii="Consolas" w:hAnsi="Consolas"/>
+              </w:rPr>
+              <w:t xml:space="preserve"> 220 2200 35</w:t>
             </w:r>
           </w:p>
           <w:p>
@@ -8786,7 +9794,21 @@
               <w:rPr>
                 <w:rFonts w:ascii="Consolas" w:hAnsi="Consolas"/>
               </w:rPr>
-              <w:t>Blue Kerizsa 60 2100 20</w:t>
+              <w:t xml:space="preserve">Blue </w:t>
+            </w:r>
+            <w:proofErr w:type="spellStart"/>
+            <w:r>
+              <w:rPr>
+                <w:rFonts w:ascii="Consolas" w:hAnsi="Consolas"/>
+              </w:rPr>
+              <w:t>Kerizsa</w:t>
+            </w:r>
+            <w:proofErr w:type="spellEnd"/>
+            <w:r>
+              <w:rPr>
+                <w:rFonts w:ascii="Consolas" w:hAnsi="Consolas"/>
+              </w:rPr>
+              <w:t xml:space="preserve"> 60 2100 20</w:t>
             </w:r>
           </w:p>
           <w:p>
@@ -8800,7 +9822,21 @@
               <w:rPr>
                 <w:rFonts w:ascii="Consolas" w:hAnsi="Consolas"/>
               </w:rPr>
-              <w:t>Blue Algordox 65 1800 50</w:t>
+              <w:t xml:space="preserve">Blue </w:t>
+            </w:r>
+            <w:proofErr w:type="spellStart"/>
+            <w:r>
+              <w:rPr>
+                <w:rFonts w:ascii="Consolas" w:hAnsi="Consolas"/>
+              </w:rPr>
+              <w:t>Algordox</w:t>
+            </w:r>
+            <w:proofErr w:type="spellEnd"/>
+            <w:r>
+              <w:rPr>
+                <w:rFonts w:ascii="Consolas" w:hAnsi="Consolas"/>
+              </w:rPr>
+              <w:t xml:space="preserve"> 65 1800 50</w:t>
             </w:r>
           </w:p>
         </w:tc>
@@ -8817,11 +9853,19 @@
                 <w:lang w:val="bg-BG"/>
               </w:rPr>
             </w:pPr>
-            <w:r>
-              <w:rPr>
-                <w:rFonts w:ascii="Consolas" w:hAnsi="Consolas"/>
-              </w:rPr>
-              <w:t>Red::(160.00/2350.00/30.00)</w:t>
+            <w:proofErr w:type="gramStart"/>
+            <w:r>
+              <w:rPr>
+                <w:rFonts w:ascii="Consolas" w:hAnsi="Consolas"/>
+              </w:rPr>
+              <w:t>Red::(</w:t>
+            </w:r>
+            <w:proofErr w:type="gramEnd"/>
+            <w:r>
+              <w:rPr>
+                <w:rFonts w:ascii="Consolas" w:hAnsi="Consolas"/>
+              </w:rPr>
+              <w:t>160.00/2350.00/30.00)</w:t>
             </w:r>
           </w:p>
           <w:p>
@@ -8841,7 +9885,21 @@
               <w:rPr>
                 <w:rFonts w:ascii="Consolas" w:hAnsi="Consolas"/>
               </w:rPr>
-              <w:t>-Bazgargal -&gt; damage: 100, health: 2500, armor: 25</w:t>
+              <w:t>-</w:t>
+            </w:r>
+            <w:proofErr w:type="spellStart"/>
+            <w:r>
+              <w:rPr>
+                <w:rFonts w:ascii="Consolas" w:hAnsi="Consolas"/>
+              </w:rPr>
+              <w:t>Bazgargal</w:t>
+            </w:r>
+            <w:proofErr w:type="spellEnd"/>
+            <w:r>
+              <w:rPr>
+                <w:rFonts w:ascii="Consolas" w:hAnsi="Consolas"/>
+              </w:rPr>
+              <w:t xml:space="preserve"> -&gt; damage: 100, health: 2500, armor: 25</w:t>
             </w:r>
             <w:bookmarkEnd w:id="5"/>
           </w:p>
@@ -8857,7 +9915,21 @@
               <w:rPr>
                 <w:rFonts w:ascii="Consolas" w:hAnsi="Consolas"/>
               </w:rPr>
-              <w:t>-Obsidion -&gt; damage: 220, health: 2200, armor: 35</w:t>
+              <w:t>-</w:t>
+            </w:r>
+            <w:proofErr w:type="spellStart"/>
+            <w:r>
+              <w:rPr>
+                <w:rFonts w:ascii="Consolas" w:hAnsi="Consolas"/>
+              </w:rPr>
+              <w:t>Obsidion</w:t>
+            </w:r>
+            <w:proofErr w:type="spellEnd"/>
+            <w:r>
+              <w:rPr>
+                <w:rFonts w:ascii="Consolas" w:hAnsi="Consolas"/>
+              </w:rPr>
+              <w:t xml:space="preserve"> -&gt; damage: 220, health: 2200, armor: 35</w:t>
             </w:r>
           </w:p>
           <w:p>
@@ -8868,11 +9940,19 @@
                 <w:lang w:val="bg-BG"/>
               </w:rPr>
             </w:pPr>
-            <w:r>
-              <w:rPr>
-                <w:rFonts w:ascii="Consolas" w:hAnsi="Consolas"/>
-              </w:rPr>
-              <w:t>Black::(200.00/3500.00/18.00)</w:t>
+            <w:proofErr w:type="gramStart"/>
+            <w:r>
+              <w:rPr>
+                <w:rFonts w:ascii="Consolas" w:hAnsi="Consolas"/>
+              </w:rPr>
+              <w:t>Black::(</w:t>
+            </w:r>
+            <w:proofErr w:type="gramEnd"/>
+            <w:r>
+              <w:rPr>
+                <w:rFonts w:ascii="Consolas" w:hAnsi="Consolas"/>
+              </w:rPr>
+              <w:t>200.00/3500.00/18.00)</w:t>
             </w:r>
           </w:p>
           <w:p>
@@ -8887,7 +9967,21 @@
               <w:rPr>
                 <w:rFonts w:ascii="Consolas" w:hAnsi="Consolas"/>
               </w:rPr>
-              <w:t>-Dargonax -&gt; damage: 200, health: 3500, armor: 18</w:t>
+              <w:t>-</w:t>
+            </w:r>
+            <w:proofErr w:type="spellStart"/>
+            <w:r>
+              <w:rPr>
+                <w:rFonts w:ascii="Consolas" w:hAnsi="Consolas"/>
+              </w:rPr>
+              <w:t>Dargonax</w:t>
+            </w:r>
+            <w:proofErr w:type="spellEnd"/>
+            <w:r>
+              <w:rPr>
+                <w:rFonts w:ascii="Consolas" w:hAnsi="Consolas"/>
+              </w:rPr>
+              <w:t xml:space="preserve"> -&gt; damage: 200, health: 3500, armor: 18</w:t>
             </w:r>
           </w:p>
           <w:p>
@@ -8898,11 +9992,19 @@
                 <w:lang w:val="bg-BG"/>
               </w:rPr>
             </w:pPr>
-            <w:r>
-              <w:rPr>
-                <w:rFonts w:ascii="Consolas" w:hAnsi="Consolas"/>
-              </w:rPr>
-              <w:t>Blue::(62.50/1950.00/35.00)</w:t>
+            <w:proofErr w:type="gramStart"/>
+            <w:r>
+              <w:rPr>
+                <w:rFonts w:ascii="Consolas" w:hAnsi="Consolas"/>
+              </w:rPr>
+              <w:t>Blue::(</w:t>
+            </w:r>
+            <w:proofErr w:type="gramEnd"/>
+            <w:r>
+              <w:rPr>
+                <w:rFonts w:ascii="Consolas" w:hAnsi="Consolas"/>
+              </w:rPr>
+              <w:t>62.50/1950.00/35.00)</w:t>
             </w:r>
           </w:p>
           <w:p>
@@ -8917,7 +10019,21 @@
               <w:rPr>
                 <w:rFonts w:ascii="Consolas" w:hAnsi="Consolas"/>
               </w:rPr>
-              <w:t>-Algordox -&gt; damage: 65, health: 1800, armor: 50</w:t>
+              <w:t>-</w:t>
+            </w:r>
+            <w:proofErr w:type="spellStart"/>
+            <w:r>
+              <w:rPr>
+                <w:rFonts w:ascii="Consolas" w:hAnsi="Consolas"/>
+              </w:rPr>
+              <w:t>Algordox</w:t>
+            </w:r>
+            <w:proofErr w:type="spellEnd"/>
+            <w:r>
+              <w:rPr>
+                <w:rFonts w:ascii="Consolas" w:hAnsi="Consolas"/>
+              </w:rPr>
+              <w:t xml:space="preserve"> -&gt; damage: 65, health: 1800, armor: 50</w:t>
             </w:r>
           </w:p>
           <w:p>
@@ -8931,7 +10047,21 @@
               <w:rPr>
                 <w:rFonts w:ascii="Consolas" w:hAnsi="Consolas"/>
               </w:rPr>
-              <w:t>-Kerizsa -&gt; damage: 60, health: 2100, armor: 20</w:t>
+              <w:t>-</w:t>
+            </w:r>
+            <w:proofErr w:type="spellStart"/>
+            <w:r>
+              <w:rPr>
+                <w:rFonts w:ascii="Consolas" w:hAnsi="Consolas"/>
+              </w:rPr>
+              <w:t>Kerizsa</w:t>
+            </w:r>
+            <w:proofErr w:type="spellEnd"/>
+            <w:r>
+              <w:rPr>
+                <w:rFonts w:ascii="Consolas" w:hAnsi="Consolas"/>
+              </w:rPr>
+              <w:t xml:space="preserve"> -&gt; damage: 60, health: 2100, armor: 20</w:t>
             </w:r>
           </w:p>
         </w:tc>
@@ -8972,7 +10102,21 @@
               <w:rPr>
                 <w:rFonts w:ascii="Consolas" w:hAnsi="Consolas"/>
               </w:rPr>
-              <w:t>Gold Zzazx null 1000 10</w:t>
+              <w:t xml:space="preserve">Gold </w:t>
+            </w:r>
+            <w:proofErr w:type="spellStart"/>
+            <w:r>
+              <w:rPr>
+                <w:rFonts w:ascii="Consolas" w:hAnsi="Consolas"/>
+              </w:rPr>
+              <w:t>Zzazx</w:t>
+            </w:r>
+            <w:proofErr w:type="spellEnd"/>
+            <w:r>
+              <w:rPr>
+                <w:rFonts w:ascii="Consolas" w:hAnsi="Consolas"/>
+              </w:rPr>
+              <w:t xml:space="preserve"> null 1000 10</w:t>
             </w:r>
           </w:p>
           <w:p>
@@ -8987,7 +10131,21 @@
               <w:rPr>
                 <w:rFonts w:ascii="Consolas" w:hAnsi="Consolas"/>
               </w:rPr>
-              <w:t>Gold Traxx 500 null 0</w:t>
+              <w:t xml:space="preserve">Gold </w:t>
+            </w:r>
+            <w:proofErr w:type="spellStart"/>
+            <w:r>
+              <w:rPr>
+                <w:rFonts w:ascii="Consolas" w:hAnsi="Consolas"/>
+              </w:rPr>
+              <w:t>Traxx</w:t>
+            </w:r>
+            <w:proofErr w:type="spellEnd"/>
+            <w:r>
+              <w:rPr>
+                <w:rFonts w:ascii="Consolas" w:hAnsi="Consolas"/>
+              </w:rPr>
+              <w:t xml:space="preserve"> 500 null 0</w:t>
             </w:r>
           </w:p>
           <w:p>
@@ -9002,7 +10160,21 @@
               <w:rPr>
                 <w:rFonts w:ascii="Consolas" w:hAnsi="Consolas"/>
               </w:rPr>
-              <w:t>Gold Xaarxx 250 1000 null</w:t>
+              <w:t xml:space="preserve">Gold </w:t>
+            </w:r>
+            <w:proofErr w:type="spellStart"/>
+            <w:r>
+              <w:rPr>
+                <w:rFonts w:ascii="Consolas" w:hAnsi="Consolas"/>
+              </w:rPr>
+              <w:t>Xaarxx</w:t>
+            </w:r>
+            <w:proofErr w:type="spellEnd"/>
+            <w:r>
+              <w:rPr>
+                <w:rFonts w:ascii="Consolas" w:hAnsi="Consolas"/>
+              </w:rPr>
+              <w:t xml:space="preserve"> 250 1000 null</w:t>
             </w:r>
           </w:p>
           <w:p>
@@ -9016,7 +10188,21 @@
               <w:rPr>
                 <w:rFonts w:ascii="Consolas" w:hAnsi="Consolas"/>
               </w:rPr>
-              <w:t>Gold Ardrax 100 1055 50</w:t>
+              <w:t xml:space="preserve">Gold </w:t>
+            </w:r>
+            <w:proofErr w:type="spellStart"/>
+            <w:r>
+              <w:rPr>
+                <w:rFonts w:ascii="Consolas" w:hAnsi="Consolas"/>
+              </w:rPr>
+              <w:t>Ardrax</w:t>
+            </w:r>
+            <w:proofErr w:type="spellEnd"/>
+            <w:r>
+              <w:rPr>
+                <w:rFonts w:ascii="Consolas" w:hAnsi="Consolas"/>
+              </w:rPr>
+              <w:t xml:space="preserve"> 100 1055 50</w:t>
             </w:r>
           </w:p>
         </w:tc>
@@ -9036,11 +10222,19 @@
                 <w:lang w:val="bg-BG"/>
               </w:rPr>
             </w:pPr>
-            <w:r>
-              <w:rPr>
-                <w:rFonts w:ascii="Consolas" w:hAnsi="Consolas"/>
-              </w:rPr>
-              <w:t>Gold::(223.75/826.25/17.50)</w:t>
+            <w:proofErr w:type="gramStart"/>
+            <w:r>
+              <w:rPr>
+                <w:rFonts w:ascii="Consolas" w:hAnsi="Consolas"/>
+              </w:rPr>
+              <w:t>Gold::(</w:t>
+            </w:r>
+            <w:proofErr w:type="gramEnd"/>
+            <w:r>
+              <w:rPr>
+                <w:rFonts w:ascii="Consolas" w:hAnsi="Consolas"/>
+              </w:rPr>
+              <w:t>223.75/826.25/17.50)</w:t>
             </w:r>
           </w:p>
           <w:p>
@@ -9055,7 +10249,21 @@
               <w:rPr>
                 <w:rFonts w:ascii="Consolas" w:hAnsi="Consolas"/>
               </w:rPr>
-              <w:t>-Ardrax -&gt; damage: 100, health: 1055, armor: 50</w:t>
+              <w:t>-</w:t>
+            </w:r>
+            <w:proofErr w:type="spellStart"/>
+            <w:r>
+              <w:rPr>
+                <w:rFonts w:ascii="Consolas" w:hAnsi="Consolas"/>
+              </w:rPr>
+              <w:t>Ardrax</w:t>
+            </w:r>
+            <w:proofErr w:type="spellEnd"/>
+            <w:r>
+              <w:rPr>
+                <w:rFonts w:ascii="Consolas" w:hAnsi="Consolas"/>
+              </w:rPr>
+              <w:t xml:space="preserve"> -&gt; damage: 100, health: 1055, armor: 50</w:t>
             </w:r>
           </w:p>
           <w:p>
@@ -9070,7 +10278,21 @@
               <w:rPr>
                 <w:rFonts w:ascii="Consolas" w:hAnsi="Consolas"/>
               </w:rPr>
-              <w:t>-Traxx -&gt; damage: 500, health: 250, armor: 0</w:t>
+              <w:t>-</w:t>
+            </w:r>
+            <w:proofErr w:type="spellStart"/>
+            <w:r>
+              <w:rPr>
+                <w:rFonts w:ascii="Consolas" w:hAnsi="Consolas"/>
+              </w:rPr>
+              <w:t>Traxx</w:t>
+            </w:r>
+            <w:proofErr w:type="spellEnd"/>
+            <w:r>
+              <w:rPr>
+                <w:rFonts w:ascii="Consolas" w:hAnsi="Consolas"/>
+              </w:rPr>
+              <w:t xml:space="preserve"> -&gt; damage: 500, health: 250, armor: 0</w:t>
             </w:r>
           </w:p>
           <w:p>
@@ -9085,7 +10307,21 @@
               <w:rPr>
                 <w:rFonts w:ascii="Consolas" w:hAnsi="Consolas"/>
               </w:rPr>
-              <w:t>-Xaarxx -&gt; damage: 250, health: 1000, armor: 10</w:t>
+              <w:t>-</w:t>
+            </w:r>
+            <w:proofErr w:type="spellStart"/>
+            <w:r>
+              <w:rPr>
+                <w:rFonts w:ascii="Consolas" w:hAnsi="Consolas"/>
+              </w:rPr>
+              <w:t>Xaarxx</w:t>
+            </w:r>
+            <w:proofErr w:type="spellEnd"/>
+            <w:r>
+              <w:rPr>
+                <w:rFonts w:ascii="Consolas" w:hAnsi="Consolas"/>
+              </w:rPr>
+              <w:t xml:space="preserve"> -&gt; damage: 250, health: 1000, armor: 10</w:t>
             </w:r>
           </w:p>
           <w:p>
@@ -9099,7 +10335,21 @@
               <w:rPr>
                 <w:rFonts w:ascii="Consolas" w:hAnsi="Consolas"/>
               </w:rPr>
-              <w:t>-Zzazx -&gt; damage: 45, health: 1000, armor: 10</w:t>
+              <w:t>-</w:t>
+            </w:r>
+            <w:proofErr w:type="spellStart"/>
+            <w:r>
+              <w:rPr>
+                <w:rFonts w:ascii="Consolas" w:hAnsi="Consolas"/>
+              </w:rPr>
+              <w:t>Zzazx</w:t>
+            </w:r>
+            <w:proofErr w:type="spellEnd"/>
+            <w:r>
+              <w:rPr>
+                <w:rFonts w:ascii="Consolas" w:hAnsi="Consolas"/>
+              </w:rPr>
+              <w:t xml:space="preserve"> -&gt; damage: 45, health: 1000, armor: 10</w:t>
             </w:r>
           </w:p>
         </w:tc>
@@ -9303,7 +10553,23 @@
                               <w:sz w:val="17"/>
                               <w:szCs w:val="17"/>
                             </w:rPr>
-                            <w:t xml:space="preserve">© SoftUni – </w:t>
+                            <w:t xml:space="preserve">© </w:t>
+                          </w:r>
+                          <w:proofErr w:type="spellStart"/>
+                          <w:r>
+                            <w:rPr>
+                              <w:sz w:val="17"/>
+                              <w:szCs w:val="17"/>
+                            </w:rPr>
+                            <w:t>SoftUni</w:t>
+                          </w:r>
+                          <w:proofErr w:type="spellEnd"/>
+                          <w:r>
+                            <w:rPr>
+                              <w:sz w:val="17"/>
+                              <w:szCs w:val="17"/>
+                            </w:rPr>
+                            <w:t xml:space="preserve"> – </w:t>
                           </w:r>
                           <w:hyperlink r:id="rId1" w:history="1">
                             <w:r>
@@ -9878,7 +11144,7 @@
                           <wp:extent cx="179705" cy="179705"/>
                           <wp:effectExtent l="0" t="0" r="0" b="0"/>
                           <wp:docPr id="4" name="Picture 3">
-                            <a:hlinkClick xmlns:a="http://schemas.openxmlformats.org/drawingml/2006/main" r:id="rId2"/>
+                            <a:hlinkClick xmlns:a="http://schemas.openxmlformats.org/drawingml/2006/main" r:id="rId21"/>
                           </wp:docPr>
                           <wp:cNvGraphicFramePr>
                             <a:graphicFrameLocks xmlns:a="http://schemas.openxmlformats.org/drawingml/2006/main" noChangeAspect="1"/>
@@ -9888,14 +11154,14 @@
                               <pic:pic xmlns:pic="http://schemas.openxmlformats.org/drawingml/2006/picture">
                                 <pic:nvPicPr>
                                   <pic:cNvPr id="4" name="Picture 3">
-                                    <a:hlinkClick r:id="rId2"/>
+                                    <a:hlinkClick r:id="rId21"/>
                                   </pic:cNvPr>
                                   <pic:cNvPicPr>
                                     <a:picLocks noChangeAspect="1" noChangeArrowheads="1"/>
                                   </pic:cNvPicPr>
                                 </pic:nvPicPr>
                                 <pic:blipFill>
-                                  <a:blip r:embed="rId3"/>
+                                  <a:blip r:embed="rId22"/>
                                   <a:stretch>
                                     <a:fillRect/>
                                   </a:stretch>
@@ -9932,7 +11198,7 @@
                           <wp:extent cx="179705" cy="179705"/>
                           <wp:effectExtent l="0" t="0" r="0" b="0"/>
                           <wp:docPr id="5" name="Picture 2">
-                            <a:hlinkClick xmlns:a="http://schemas.openxmlformats.org/drawingml/2006/main" r:id="rId4"/>
+                            <a:hlinkClick xmlns:a="http://schemas.openxmlformats.org/drawingml/2006/main" r:id="rId23"/>
                           </wp:docPr>
                           <wp:cNvGraphicFramePr>
                             <a:graphicFrameLocks xmlns:a="http://schemas.openxmlformats.org/drawingml/2006/main" noChangeAspect="1"/>
@@ -9942,14 +11208,14 @@
                               <pic:pic xmlns:pic="http://schemas.openxmlformats.org/drawingml/2006/picture">
                                 <pic:nvPicPr>
                                   <pic:cNvPr id="5" name="Picture 2">
-                                    <a:hlinkClick r:id="rId4"/>
+                                    <a:hlinkClick r:id="rId23"/>
                                   </pic:cNvPr>
                                   <pic:cNvPicPr>
                                     <a:picLocks noChangeAspect="1" noChangeArrowheads="1"/>
                                   </pic:cNvPicPr>
                                 </pic:nvPicPr>
                                 <pic:blipFill>
-                                  <a:blip r:embed="rId5"/>
+                                  <a:blip r:embed="rId24"/>
                                   <a:stretch>
                                     <a:fillRect/>
                                   </a:stretch>
@@ -9986,7 +11252,7 @@
                           <wp:extent cx="179705" cy="179705"/>
                           <wp:effectExtent l="0" t="0" r="0" b="0"/>
                           <wp:docPr id="6" name="Picture 5">
-                            <a:hlinkClick xmlns:a="http://schemas.openxmlformats.org/drawingml/2006/main" r:id="rId6"/>
+                            <a:hlinkClick xmlns:a="http://schemas.openxmlformats.org/drawingml/2006/main" r:id="rId25"/>
                           </wp:docPr>
                           <wp:cNvGraphicFramePr>
                             <a:graphicFrameLocks xmlns:a="http://schemas.openxmlformats.org/drawingml/2006/main" noChangeAspect="1"/>
@@ -9996,14 +11262,14 @@
                               <pic:pic xmlns:pic="http://schemas.openxmlformats.org/drawingml/2006/picture">
                                 <pic:nvPicPr>
                                   <pic:cNvPr id="6" name="Picture 5">
-                                    <a:hlinkClick r:id="rId6"/>
+                                    <a:hlinkClick r:id="rId25"/>
                                   </pic:cNvPr>
                                   <pic:cNvPicPr>
                                     <a:picLocks noChangeAspect="1" noChangeArrowheads="1"/>
                                   </pic:cNvPicPr>
                                 </pic:nvPicPr>
                                 <pic:blipFill>
-                                  <a:blip r:embed="rId7"/>
+                                  <a:blip r:embed="rId26"/>
                                   <a:stretch>
                                     <a:fillRect/>
                                   </a:stretch>
@@ -10039,7 +11305,7 @@
                           <wp:extent cx="179705" cy="179705"/>
                           <wp:effectExtent l="0" t="0" r="0" b="0"/>
                           <wp:docPr id="7" name="Picture 20">
-                            <a:hlinkClick xmlns:a="http://schemas.openxmlformats.org/drawingml/2006/main" r:id="rId8"/>
+                            <a:hlinkClick xmlns:a="http://schemas.openxmlformats.org/drawingml/2006/main" r:id="rId27"/>
                           </wp:docPr>
                           <wp:cNvGraphicFramePr>
                             <a:graphicFrameLocks xmlns:a="http://schemas.openxmlformats.org/drawingml/2006/main" noChangeAspect="1"/>
@@ -10049,14 +11315,14 @@
                               <pic:pic xmlns:pic="http://schemas.openxmlformats.org/drawingml/2006/picture">
                                 <pic:nvPicPr>
                                   <pic:cNvPr id="7" name="Picture 20">
-                                    <a:hlinkClick r:id="rId8"/>
+                                    <a:hlinkClick r:id="rId27"/>
                                   </pic:cNvPr>
                                   <pic:cNvPicPr>
                                     <a:picLocks noChangeAspect="1" noChangeArrowheads="1"/>
                                   </pic:cNvPicPr>
                                 </pic:nvPicPr>
                                 <pic:blipFill>
-                                  <a:blip r:embed="rId9"/>
+                                  <a:blip r:embed="rId28"/>
                                   <a:stretch>
                                     <a:fillRect/>
                                   </a:stretch>
@@ -10092,7 +11358,7 @@
                           <wp:extent cx="179705" cy="179705"/>
                           <wp:effectExtent l="0" t="0" r="0" b="0"/>
                           <wp:docPr id="8" name="Picture 7">
-                            <a:hlinkClick xmlns:a="http://schemas.openxmlformats.org/drawingml/2006/main" r:id="rId10"/>
+                            <a:hlinkClick xmlns:a="http://schemas.openxmlformats.org/drawingml/2006/main" r:id="rId29"/>
                           </wp:docPr>
                           <wp:cNvGraphicFramePr>
                             <a:graphicFrameLocks xmlns:a="http://schemas.openxmlformats.org/drawingml/2006/main" noChangeAspect="1"/>
@@ -10102,14 +11368,14 @@
                               <pic:pic xmlns:pic="http://schemas.openxmlformats.org/drawingml/2006/picture">
                                 <pic:nvPicPr>
                                   <pic:cNvPr id="8" name="Picture 7">
-                                    <a:hlinkClick r:id="rId10"/>
+                                    <a:hlinkClick r:id="rId29"/>
                                   </pic:cNvPr>
                                   <pic:cNvPicPr>
                                     <a:picLocks noChangeAspect="1" noChangeArrowheads="1"/>
                                   </pic:cNvPicPr>
                                 </pic:nvPicPr>
                                 <pic:blipFill>
-                                  <a:blip r:embed="rId11"/>
+                                  <a:blip r:embed="rId30"/>
                                   <a:stretch>
                                     <a:fillRect/>
                                   </a:stretch>
@@ -10145,7 +11411,7 @@
                           <wp:extent cx="179705" cy="179705"/>
                           <wp:effectExtent l="0" t="0" r="0" b="0"/>
                           <wp:docPr id="9" name="Picture 17">
-                            <a:hlinkClick xmlns:a="http://schemas.openxmlformats.org/drawingml/2006/main" r:id="rId12"/>
+                            <a:hlinkClick xmlns:a="http://schemas.openxmlformats.org/drawingml/2006/main" r:id="rId31"/>
                           </wp:docPr>
                           <wp:cNvGraphicFramePr>
                             <a:graphicFrameLocks xmlns:a="http://schemas.openxmlformats.org/drawingml/2006/main" noChangeAspect="1"/>
@@ -10155,14 +11421,14 @@
                               <pic:pic xmlns:pic="http://schemas.openxmlformats.org/drawingml/2006/picture">
                                 <pic:nvPicPr>
                                   <pic:cNvPr id="9" name="Picture 17">
-                                    <a:hlinkClick r:id="rId12"/>
+                                    <a:hlinkClick r:id="rId31"/>
                                   </pic:cNvPr>
                                   <pic:cNvPicPr>
                                     <a:picLocks noChangeAspect="1" noChangeArrowheads="1"/>
                                   </pic:cNvPicPr>
                                 </pic:nvPicPr>
                                 <pic:blipFill>
-                                  <a:blip r:embed="rId13"/>
+                                  <a:blip r:embed="rId32"/>
                                   <a:stretch>
                                     <a:fillRect/>
                                   </a:stretch>
@@ -10198,7 +11464,7 @@
                           <wp:extent cx="179705" cy="179705"/>
                           <wp:effectExtent l="0" t="0" r="0" b="0"/>
                           <wp:docPr id="10" name="Picture 21">
-                            <a:hlinkClick xmlns:a="http://schemas.openxmlformats.org/drawingml/2006/main" r:id="rId14"/>
+                            <a:hlinkClick xmlns:a="http://schemas.openxmlformats.org/drawingml/2006/main" r:id="rId33"/>
                           </wp:docPr>
                           <wp:cNvGraphicFramePr>
                             <a:graphicFrameLocks xmlns:a="http://schemas.openxmlformats.org/drawingml/2006/main" noChangeAspect="1"/>
@@ -10208,14 +11474,14 @@
                               <pic:pic xmlns:pic="http://schemas.openxmlformats.org/drawingml/2006/picture">
                                 <pic:nvPicPr>
                                   <pic:cNvPr id="10" name="Picture 21">
-                                    <a:hlinkClick r:id="rId14"/>
+                                    <a:hlinkClick r:id="rId33"/>
                                   </pic:cNvPr>
                                   <pic:cNvPicPr>
                                     <a:picLocks noChangeAspect="1" noChangeArrowheads="1"/>
                                   </pic:cNvPicPr>
                                 </pic:nvPicPr>
                                 <pic:blipFill>
-                                  <a:blip r:embed="rId15"/>
+                                  <a:blip r:embed="rId34"/>
                                   <a:srcRect l="-154" t="-74" r="-154" b="-74"/>
                                   <a:stretch>
                                     <a:fillRect/>
@@ -10252,7 +11518,7 @@
                           <wp:extent cx="179705" cy="179705"/>
                           <wp:effectExtent l="0" t="0" r="0" b="0"/>
                           <wp:docPr id="11" name="Picture 22">
-                            <a:hlinkClick xmlns:a="http://schemas.openxmlformats.org/drawingml/2006/main" r:id="rId16"/>
+                            <a:hlinkClick xmlns:a="http://schemas.openxmlformats.org/drawingml/2006/main" r:id="rId35"/>
                           </wp:docPr>
                           <wp:cNvGraphicFramePr>
                             <a:graphicFrameLocks xmlns:a="http://schemas.openxmlformats.org/drawingml/2006/main" noChangeAspect="1"/>
@@ -10262,14 +11528,14 @@
                               <pic:pic xmlns:pic="http://schemas.openxmlformats.org/drawingml/2006/picture">
                                 <pic:nvPicPr>
                                   <pic:cNvPr id="11" name="Picture 22">
-                                    <a:hlinkClick r:id="rId16"/>
+                                    <a:hlinkClick r:id="rId35"/>
                                   </pic:cNvPr>
                                   <pic:cNvPicPr>
                                     <a:picLocks noChangeAspect="1" noChangeArrowheads="1"/>
                                   </pic:cNvPicPr>
                                 </pic:nvPicPr>
                                 <pic:blipFill>
-                                  <a:blip r:embed="rId17"/>
+                                  <a:blip r:embed="rId36"/>
                                   <a:stretch>
                                     <a:fillRect/>
                                   </a:stretch>
@@ -10305,7 +11571,7 @@
                           <wp:extent cx="179705" cy="179705"/>
                           <wp:effectExtent l="0" t="0" r="0" b="0"/>
                           <wp:docPr id="12" name="Picture 23">
-                            <a:hlinkClick xmlns:a="http://schemas.openxmlformats.org/drawingml/2006/main" r:id="rId18"/>
+                            <a:hlinkClick xmlns:a="http://schemas.openxmlformats.org/drawingml/2006/main" r:id="rId37"/>
                           </wp:docPr>
                           <wp:cNvGraphicFramePr>
                             <a:graphicFrameLocks xmlns:a="http://schemas.openxmlformats.org/drawingml/2006/main" noChangeAspect="1"/>
@@ -10315,14 +11581,14 @@
                               <pic:pic xmlns:pic="http://schemas.openxmlformats.org/drawingml/2006/picture">
                                 <pic:nvPicPr>
                                   <pic:cNvPr id="12" name="Picture 23">
-                                    <a:hlinkClick r:id="rId18"/>
+                                    <a:hlinkClick r:id="rId37"/>
                                   </pic:cNvPr>
                                   <pic:cNvPicPr>
                                     <a:picLocks noChangeAspect="1" noChangeArrowheads="1"/>
                                   </pic:cNvPicPr>
                                 </pic:nvPicPr>
                                 <pic:blipFill>
-                                  <a:blip r:embed="rId19"/>
+                                  <a:blip r:embed="rId38"/>
                                   <a:stretch>
                                     <a:fillRect/>
                                   </a:stretch>
@@ -10774,7 +12040,7 @@
                   </pic:cNvPicPr>
                 </pic:nvPicPr>
                 <pic:blipFill>
-                  <a:blip r:embed="rId21"/>
+                  <a:blip r:embed="rId39"/>
                   <a:stretch>
                     <a:fillRect/>
                   </a:stretch>

</xml_diff>